<commit_message>
modification du rapport finale
</commit_message>
<xml_diff>
--- a/RapportFinale/Capstone Project Rapport.docx
+++ b/RapportFinale/Capstone Project Rapport.docx
@@ -1399,7 +1399,6 @@
           <w:sz w:val="21"/>
           <w:szCs w:val="21"/>
         </w:rPr>
-        <w:lastRenderedPageBreak/>
         <w:t>neighborhood</w:t>
       </w:r>
       <w:proofErr w:type="spellEnd"/>
@@ -2518,7 +2517,7 @@
         </w:rPr>
         <w:t> </w:t>
       </w:r>
-      <w:hyperlink r:id="rId4" w:tgtFrame="_blank" w:history="1">
+      <w:hyperlink r:id="rId6" w:tgtFrame="_blank" w:history="1">
         <w:r>
           <w:rPr>
             <w:rStyle w:val="Lienhypertexte"/>
@@ -2816,7 +2815,6 @@
           <w:sz w:val="21"/>
           <w:szCs w:val="21"/>
         </w:rPr>
-        <w:lastRenderedPageBreak/>
         <w:t>generate</w:t>
       </w:r>
       <w:proofErr w:type="spellEnd"/>
@@ -3118,7 +3116,7 @@
         </w:rPr>
         <w:t xml:space="preserve">  </w:t>
       </w:r>
-      <w:hyperlink r:id="rId5" w:history="1">
+      <w:hyperlink r:id="rId7" w:history="1">
         <w:r>
           <w:rPr>
             <w:rStyle w:val="Lienhypertexte"/>
@@ -3138,7 +3136,7 @@
         </w:rPr>
         <w:t> -</w:t>
       </w:r>
-      <w:hyperlink r:id="rId6" w:tgtFrame="_blank" w:history="1">
+      <w:hyperlink r:id="rId8" w:tgtFrame="_blank" w:history="1">
         <w:r>
           <w:rPr>
             <w:rStyle w:val="Lienhypertexte"/>
@@ -3734,7 +3732,7 @@
         </w:rPr>
         <w:t> </w:t>
       </w:r>
-      <w:hyperlink r:id="rId7" w:tgtFrame="_blank" w:history="1">
+      <w:hyperlink r:id="rId9" w:tgtFrame="_blank" w:history="1">
         <w:r>
           <w:rPr>
             <w:rStyle w:val="Lienhypertexte"/>
@@ -3755,7 +3753,7 @@
         </w:rPr>
         <w:t> [</w:t>
       </w:r>
-      <w:hyperlink r:id="rId8" w:tgtFrame="_blank" w:history="1">
+      <w:hyperlink r:id="rId10" w:tgtFrame="_blank" w:history="1">
         <w:r>
           <w:rPr>
             <w:rStyle w:val="Lienhypertexte"/>
@@ -4043,51 +4041,51 @@
           <w:sz w:val="21"/>
           <w:szCs w:val="21"/>
         </w:rPr>
+        <w:t>generate</w:t>
+      </w:r>
+      <w:proofErr w:type="spellEnd"/>
+      <w:r>
+        <w:rPr>
+          <w:rStyle w:val="Accentuation"/>
+          <w:rFonts w:ascii="Helvetica" w:hAnsi="Helvetica" w:cs="Helvetica"/>
+          <w:color w:val="000000"/>
+          <w:sz w:val="21"/>
+          <w:szCs w:val="21"/>
+        </w:rPr>
+        <w:t xml:space="preserve"> the final data set </w:t>
+      </w:r>
+      <w:proofErr w:type="spellStart"/>
+      <w:r>
+        <w:rPr>
+          <w:rStyle w:val="Accentuation"/>
+          <w:rFonts w:ascii="Helvetica" w:hAnsi="Helvetica" w:cs="Helvetica"/>
+          <w:color w:val="000000"/>
+          <w:sz w:val="21"/>
+          <w:szCs w:val="21"/>
+        </w:rPr>
+        <w:t>including</w:t>
+      </w:r>
+      <w:proofErr w:type="spellEnd"/>
+      <w:r>
+        <w:rPr>
+          <w:rStyle w:val="Accentuation"/>
+          <w:rFonts w:ascii="Helvetica" w:hAnsi="Helvetica" w:cs="Helvetica"/>
+          <w:color w:val="000000"/>
+          <w:sz w:val="21"/>
+          <w:szCs w:val="21"/>
+        </w:rPr>
+        <w:t xml:space="preserve"> </w:t>
+      </w:r>
+      <w:proofErr w:type="spellStart"/>
+      <w:r>
+        <w:rPr>
+          <w:rStyle w:val="Accentuation"/>
+          <w:rFonts w:ascii="Helvetica" w:hAnsi="Helvetica" w:cs="Helvetica"/>
+          <w:color w:val="000000"/>
+          <w:sz w:val="21"/>
+          <w:szCs w:val="21"/>
+        </w:rPr>
         <w:lastRenderedPageBreak/>
-        <w:t>generate</w:t>
-      </w:r>
-      <w:proofErr w:type="spellEnd"/>
-      <w:r>
-        <w:rPr>
-          <w:rStyle w:val="Accentuation"/>
-          <w:rFonts w:ascii="Helvetica" w:hAnsi="Helvetica" w:cs="Helvetica"/>
-          <w:color w:val="000000"/>
-          <w:sz w:val="21"/>
-          <w:szCs w:val="21"/>
-        </w:rPr>
-        <w:t xml:space="preserve"> the final data set </w:t>
-      </w:r>
-      <w:proofErr w:type="spellStart"/>
-      <w:r>
-        <w:rPr>
-          <w:rStyle w:val="Accentuation"/>
-          <w:rFonts w:ascii="Helvetica" w:hAnsi="Helvetica" w:cs="Helvetica"/>
-          <w:color w:val="000000"/>
-          <w:sz w:val="21"/>
-          <w:szCs w:val="21"/>
-        </w:rPr>
-        <w:t>including</w:t>
-      </w:r>
-      <w:proofErr w:type="spellEnd"/>
-      <w:r>
-        <w:rPr>
-          <w:rStyle w:val="Accentuation"/>
-          <w:rFonts w:ascii="Helvetica" w:hAnsi="Helvetica" w:cs="Helvetica"/>
-          <w:color w:val="000000"/>
-          <w:sz w:val="21"/>
-          <w:szCs w:val="21"/>
-        </w:rPr>
-        <w:t xml:space="preserve"> </w:t>
-      </w:r>
-      <w:proofErr w:type="spellStart"/>
-      <w:r>
-        <w:rPr>
-          <w:rStyle w:val="Accentuation"/>
-          <w:rFonts w:ascii="Helvetica" w:hAnsi="Helvetica" w:cs="Helvetica"/>
-          <w:color w:val="000000"/>
-          <w:sz w:val="21"/>
-          <w:szCs w:val="21"/>
-        </w:rPr>
         <w:t>geografical</w:t>
       </w:r>
       <w:proofErr w:type="spellEnd"/>
@@ -5673,19 +5671,7 @@
           <w:szCs w:val="21"/>
           <w:shd w:val="clear" w:color="auto" w:fill="FFFFFF"/>
         </w:rPr>
-        <w:t xml:space="preserve"> </w:t>
-      </w:r>
-      <w:r>
-        <w:rPr>
-          <w:rStyle w:val="Accentuation"/>
-          <w:rFonts w:ascii="Helvetica" w:hAnsi="Helvetica" w:cs="Helvetica"/>
-          <w:color w:val="000000"/>
-          <w:sz w:val="21"/>
-          <w:szCs w:val="21"/>
-          <w:shd w:val="clear" w:color="auto" w:fill="FFFFFF"/>
-        </w:rPr>
-        <w:lastRenderedPageBreak/>
-        <w:t>:</w:t>
+        <w:t xml:space="preserve"> :</w:t>
       </w:r>
       <w:proofErr w:type="spellStart"/>
       <w:r>
@@ -5895,7 +5881,7 @@
                     <pic:cNvPicPr/>
                   </pic:nvPicPr>
                   <pic:blipFill>
-                    <a:blip r:embed="rId9">
+                    <a:blip r:embed="rId11">
                       <a:extLst>
                         <a:ext uri="{28A0092B-C50C-407E-A947-70E740481C1C}">
                           <a14:useLocalDpi xmlns:a14="http://schemas.microsoft.com/office/drawing/2010/main" val="0"/>
@@ -6389,7 +6375,6 @@
           <w:noProof/>
           <w:color w:val="000000"/>
         </w:rPr>
-        <w:lastRenderedPageBreak/>
         <w:drawing>
           <wp:anchor distT="0" distB="0" distL="114300" distR="114300" simplePos="0" relativeHeight="251661312" behindDoc="0" locked="0" layoutInCell="1" allowOverlap="1" wp14:anchorId="4C85BDD8" wp14:editId="31C08464">
             <wp:simplePos x="0" y="0"/>
@@ -6414,7 +6399,7 @@
                     <pic:cNvPicPr/>
                   </pic:nvPicPr>
                   <pic:blipFill>
-                    <a:blip r:embed="rId10">
+                    <a:blip r:embed="rId12">
                       <a:extLst>
                         <a:ext uri="{28A0092B-C50C-407E-A947-70E740481C1C}">
                           <a14:useLocalDpi xmlns:a14="http://schemas.microsoft.com/office/drawing/2010/main" val="0"/>
@@ -6561,7 +6546,7 @@
                     </pic:cNvPicPr>
                   </pic:nvPicPr>
                   <pic:blipFill>
-                    <a:blip r:embed="rId11">
+                    <a:blip r:embed="rId13">
                       <a:extLst>
                         <a:ext uri="{28A0092B-C50C-407E-A947-70E740481C1C}">
                           <a14:useLocalDpi xmlns:a14="http://schemas.microsoft.com/office/drawing/2010/main" val="0"/>
@@ -6715,6 +6700,7 @@
           <w:sz w:val="21"/>
           <w:szCs w:val="21"/>
         </w:rPr>
+        <w:lastRenderedPageBreak/>
         <w:t xml:space="preserve">As </w:t>
       </w:r>
       <w:proofErr w:type="spellStart"/>
@@ -7200,7 +7186,7 @@
                     <pic:cNvPicPr/>
                   </pic:nvPicPr>
                   <pic:blipFill>
-                    <a:blip r:embed="rId12">
+                    <a:blip r:embed="rId14">
                       <a:extLst>
                         <a:ext uri="{28A0092B-C50C-407E-A947-70E740481C1C}">
                           <a14:useLocalDpi xmlns:a14="http://schemas.microsoft.com/office/drawing/2010/main" val="0"/>
@@ -7485,7 +7471,7 @@
                     <pic:cNvPicPr/>
                   </pic:nvPicPr>
                   <pic:blipFill>
-                    <a:blip r:embed="rId13">
+                    <a:blip r:embed="rId15">
                       <a:extLst>
                         <a:ext uri="{28A0092B-C50C-407E-A947-70E740481C1C}">
                           <a14:useLocalDpi xmlns:a14="http://schemas.microsoft.com/office/drawing/2010/main" val="0"/>
@@ -7661,6 +7647,7 @@
     <w:p>
       <w:proofErr w:type="spellStart"/>
       <w:r>
+        <w:lastRenderedPageBreak/>
         <w:t>With</w:t>
       </w:r>
       <w:proofErr w:type="spellEnd"/>
@@ -7864,7 +7851,7 @@
                     <pic:cNvPicPr/>
                   </pic:nvPicPr>
                   <pic:blipFill>
-                    <a:blip r:embed="rId14">
+                    <a:blip r:embed="rId16">
                       <a:extLst>
                         <a:ext uri="{28A0092B-C50C-407E-A947-70E740481C1C}">
                           <a14:useLocalDpi xmlns:a14="http://schemas.microsoft.com/office/drawing/2010/main" val="0"/>
@@ -8317,222 +8304,6 @@
             <wp:effectExtent l="0" t="0" r="0" b="0"/>
             <wp:wrapSquare wrapText="bothSides"/>
             <wp:docPr id="14" name="Image 14"/>
-            <wp:cNvGraphicFramePr>
-              <a:graphicFrameLocks xmlns:a="http://schemas.openxmlformats.org/drawingml/2006/main" noChangeAspect="1"/>
-            </wp:cNvGraphicFramePr>
-            <a:graphic xmlns:a="http://schemas.openxmlformats.org/drawingml/2006/main">
-              <a:graphicData uri="http://schemas.openxmlformats.org/drawingml/2006/picture">
-                <pic:pic xmlns:pic="http://schemas.openxmlformats.org/drawingml/2006/picture">
-                  <pic:nvPicPr>
-                    <pic:cNvPr id="1" name=""/>
-                    <pic:cNvPicPr/>
-                  </pic:nvPicPr>
-                  <pic:blipFill>
-                    <a:blip r:embed="rId15">
-                      <a:extLst>
-                        <a:ext uri="{28A0092B-C50C-407E-A947-70E740481C1C}">
-                          <a14:useLocalDpi xmlns:a14="http://schemas.microsoft.com/office/drawing/2010/main" val="0"/>
-                        </a:ext>
-                      </a:extLst>
-                    </a:blip>
-                    <a:stretch>
-                      <a:fillRect/>
-                    </a:stretch>
-                  </pic:blipFill>
-                  <pic:spPr>
-                    <a:xfrm>
-                      <a:off x="0" y="0"/>
-                      <a:ext cx="2171700" cy="2247900"/>
-                    </a:xfrm>
-                    <a:prstGeom prst="rect">
-                      <a:avLst/>
-                    </a:prstGeom>
-                  </pic:spPr>
-                </pic:pic>
-              </a:graphicData>
-            </a:graphic>
-            <wp14:sizeRelH relativeFrom="page">
-              <wp14:pctWidth>0</wp14:pctWidth>
-            </wp14:sizeRelH>
-            <wp14:sizeRelV relativeFrom="page">
-              <wp14:pctHeight>0</wp14:pctHeight>
-            </wp14:sizeRelV>
-          </wp:anchor>
-        </w:drawing>
-      </w:r>
-      <w:r>
-        <w:t xml:space="preserve">Let </w:t>
-      </w:r>
-      <w:proofErr w:type="gramStart"/>
-      <w:r>
-        <w:t>look  a</w:t>
-      </w:r>
-      <w:proofErr w:type="gramEnd"/>
-      <w:r>
-        <w:t xml:space="preserve"> </w:t>
-      </w:r>
-      <w:proofErr w:type="spellStart"/>
-      <w:r>
-        <w:t>litle</w:t>
-      </w:r>
-      <w:proofErr w:type="spellEnd"/>
-      <w:r>
-        <w:t xml:space="preserve"> bit </w:t>
-      </w:r>
-      <w:proofErr w:type="spellStart"/>
-      <w:r>
-        <w:t>deeper</w:t>
-      </w:r>
-      <w:proofErr w:type="spellEnd"/>
-      <w:r>
-        <w:t xml:space="preserve"> </w:t>
-      </w:r>
-      <w:proofErr w:type="spellStart"/>
-      <w:r>
-        <w:t>into</w:t>
-      </w:r>
-      <w:proofErr w:type="spellEnd"/>
-      <w:r>
-        <w:t xml:space="preserve"> the data set </w:t>
-      </w:r>
-      <w:r>
-        <w:t>.</w:t>
-      </w:r>
-      <w:proofErr w:type="spellStart"/>
-      <w:r>
-        <w:t>Here</w:t>
-      </w:r>
-      <w:proofErr w:type="spellEnd"/>
-      <w:r>
-        <w:t xml:space="preserve"> </w:t>
-      </w:r>
-      <w:proofErr w:type="spellStart"/>
-      <w:r>
-        <w:t>below</w:t>
-      </w:r>
-      <w:proofErr w:type="spellEnd"/>
-      <w:r>
-        <w:t xml:space="preserve"> are the top </w:t>
-      </w:r>
-      <w:proofErr w:type="spellStart"/>
-      <w:r>
-        <w:t>fives</w:t>
-      </w:r>
-      <w:proofErr w:type="spellEnd"/>
-      <w:r>
-        <w:t xml:space="preserve"> venues for </w:t>
-      </w:r>
-      <w:r>
-        <w:t>6</w:t>
-      </w:r>
-      <w:r>
-        <w:t xml:space="preserve"> </w:t>
-      </w:r>
-      <w:proofErr w:type="spellStart"/>
-      <w:r>
-        <w:t>nei</w:t>
-      </w:r>
-      <w:r>
-        <w:t>ghbohoods</w:t>
-      </w:r>
-      <w:proofErr w:type="spellEnd"/>
-      <w:r>
-        <w:t xml:space="preserve"> in </w:t>
-      </w:r>
-      <w:proofErr w:type="spellStart"/>
-      <w:r>
-        <w:t>Newyor</w:t>
-      </w:r>
-      <w:r>
-        <w:t>k</w:t>
-      </w:r>
-      <w:proofErr w:type="spellEnd"/>
-      <w:r>
-        <w:t xml:space="preserve"> city</w:t>
-      </w:r>
-      <w:r>
-        <w:t>.</w:t>
-      </w:r>
-    </w:p>
-    <w:p/>
-    <w:p>
-      <w:r>
-        <w:rPr>
-          <w:noProof/>
-        </w:rPr>
-        <w:drawing>
-          <wp:anchor distT="0" distB="0" distL="114300" distR="114300" simplePos="0" relativeHeight="251634688" behindDoc="0" locked="0" layoutInCell="1" allowOverlap="1" wp14:anchorId="7673DC63" wp14:editId="69AD46A6">
-            <wp:simplePos x="0" y="0"/>
-            <wp:positionH relativeFrom="column">
-              <wp:posOffset>1805305</wp:posOffset>
-            </wp:positionH>
-            <wp:positionV relativeFrom="paragraph">
-              <wp:posOffset>8890</wp:posOffset>
-            </wp:positionV>
-            <wp:extent cx="2247900" cy="2266950"/>
-            <wp:effectExtent l="0" t="0" r="0" b="0"/>
-            <wp:wrapSquare wrapText="bothSides"/>
-            <wp:docPr id="13" name="Image 13"/>
-            <wp:cNvGraphicFramePr>
-              <a:graphicFrameLocks xmlns:a="http://schemas.openxmlformats.org/drawingml/2006/main" noChangeAspect="1"/>
-            </wp:cNvGraphicFramePr>
-            <a:graphic xmlns:a="http://schemas.openxmlformats.org/drawingml/2006/main">
-              <a:graphicData uri="http://schemas.openxmlformats.org/drawingml/2006/picture">
-                <pic:pic xmlns:pic="http://schemas.openxmlformats.org/drawingml/2006/picture">
-                  <pic:nvPicPr>
-                    <pic:cNvPr id="1" name=""/>
-                    <pic:cNvPicPr/>
-                  </pic:nvPicPr>
-                  <pic:blipFill>
-                    <a:blip r:embed="rId16">
-                      <a:extLst>
-                        <a:ext uri="{28A0092B-C50C-407E-A947-70E740481C1C}">
-                          <a14:useLocalDpi xmlns:a14="http://schemas.microsoft.com/office/drawing/2010/main" val="0"/>
-                        </a:ext>
-                      </a:extLst>
-                    </a:blip>
-                    <a:stretch>
-                      <a:fillRect/>
-                    </a:stretch>
-                  </pic:blipFill>
-                  <pic:spPr>
-                    <a:xfrm>
-                      <a:off x="0" y="0"/>
-                      <a:ext cx="2247900" cy="2266950"/>
-                    </a:xfrm>
-                    <a:prstGeom prst="rect">
-                      <a:avLst/>
-                    </a:prstGeom>
-                  </pic:spPr>
-                </pic:pic>
-              </a:graphicData>
-            </a:graphic>
-            <wp14:sizeRelH relativeFrom="page">
-              <wp14:pctWidth>0</wp14:pctWidth>
-            </wp14:sizeRelH>
-            <wp14:sizeRelV relativeFrom="page">
-              <wp14:pctHeight>0</wp14:pctHeight>
-            </wp14:sizeRelV>
-          </wp:anchor>
-        </w:drawing>
-      </w:r>
-      <w:r>
-        <w:rPr>
-          <w:noProof/>
-        </w:rPr>
-        <w:drawing>
-          <wp:anchor distT="0" distB="0" distL="114300" distR="114300" simplePos="0" relativeHeight="251614208" behindDoc="0" locked="0" layoutInCell="1" allowOverlap="1" wp14:anchorId="31A7A07E" wp14:editId="0D6A3287">
-            <wp:simplePos x="0" y="0"/>
-            <wp:positionH relativeFrom="column">
-              <wp:posOffset>-419735</wp:posOffset>
-            </wp:positionH>
-            <wp:positionV relativeFrom="paragraph">
-              <wp:posOffset>8890</wp:posOffset>
-            </wp:positionV>
-            <wp:extent cx="2171700" cy="2247900"/>
-            <wp:effectExtent l="0" t="0" r="0" b="0"/>
-            <wp:wrapSquare wrapText="bothSides"/>
-            <wp:docPr id="11" name="Image 11"/>
             <wp:cNvGraphicFramePr>
               <a:graphicFrameLocks xmlns:a="http://schemas.openxmlformats.org/drawingml/2006/main" noChangeAspect="1"/>
             </wp:cNvGraphicFramePr>
@@ -8576,9 +8347,226 @@
           </wp:anchor>
         </w:drawing>
       </w:r>
+      <w:r>
+        <w:t xml:space="preserve">Let </w:t>
+      </w:r>
+      <w:proofErr w:type="gramStart"/>
+      <w:r>
+        <w:t>look  a</w:t>
+      </w:r>
+      <w:proofErr w:type="gramEnd"/>
+      <w:r>
+        <w:t xml:space="preserve"> </w:t>
+      </w:r>
+      <w:proofErr w:type="spellStart"/>
+      <w:r>
+        <w:t>litle</w:t>
+      </w:r>
+      <w:proofErr w:type="spellEnd"/>
+      <w:r>
+        <w:t xml:space="preserve"> bit </w:t>
+      </w:r>
+      <w:proofErr w:type="spellStart"/>
+      <w:r>
+        <w:t>deeper</w:t>
+      </w:r>
+      <w:proofErr w:type="spellEnd"/>
+      <w:r>
+        <w:t xml:space="preserve"> </w:t>
+      </w:r>
+      <w:proofErr w:type="spellStart"/>
+      <w:r>
+        <w:t>into</w:t>
+      </w:r>
+      <w:proofErr w:type="spellEnd"/>
+      <w:r>
+        <w:t xml:space="preserve"> the data set </w:t>
+      </w:r>
+      <w:r>
+        <w:t>.</w:t>
+      </w:r>
+      <w:proofErr w:type="spellStart"/>
+      <w:r>
+        <w:t>Here</w:t>
+      </w:r>
+      <w:proofErr w:type="spellEnd"/>
+      <w:r>
+        <w:t xml:space="preserve"> </w:t>
+      </w:r>
+      <w:proofErr w:type="spellStart"/>
+      <w:r>
+        <w:t>below</w:t>
+      </w:r>
+      <w:proofErr w:type="spellEnd"/>
+      <w:r>
+        <w:t xml:space="preserve"> are the top </w:t>
+      </w:r>
+      <w:proofErr w:type="spellStart"/>
+      <w:r>
+        <w:t>fives</w:t>
+      </w:r>
+      <w:proofErr w:type="spellEnd"/>
+      <w:r>
+        <w:t xml:space="preserve"> venues for </w:t>
+      </w:r>
+      <w:r>
+        <w:t>6</w:t>
+      </w:r>
+      <w:r>
+        <w:t xml:space="preserve"> </w:t>
+      </w:r>
+      <w:proofErr w:type="spellStart"/>
+      <w:r>
+        <w:t>nei</w:t>
+      </w:r>
+      <w:r>
+        <w:t>ghbohoods</w:t>
+      </w:r>
+      <w:proofErr w:type="spellEnd"/>
+      <w:r>
+        <w:t xml:space="preserve"> in </w:t>
+      </w:r>
+      <w:proofErr w:type="spellStart"/>
+      <w:r>
+        <w:t>Newyor</w:t>
+      </w:r>
+      <w:r>
+        <w:t>k</w:t>
+      </w:r>
+      <w:proofErr w:type="spellEnd"/>
+      <w:r>
+        <w:t xml:space="preserve"> city</w:t>
+      </w:r>
+      <w:r>
+        <w:t>.</w:t>
+      </w:r>
+    </w:p>
+    <w:p/>
+    <w:p>
+      <w:r>
+        <w:rPr>
+          <w:noProof/>
+        </w:rPr>
+        <w:drawing>
+          <wp:anchor distT="0" distB="0" distL="114300" distR="114300" simplePos="0" relativeHeight="251634688" behindDoc="0" locked="0" layoutInCell="1" allowOverlap="1" wp14:anchorId="7673DC63" wp14:editId="69AD46A6">
+            <wp:simplePos x="0" y="0"/>
+            <wp:positionH relativeFrom="column">
+              <wp:posOffset>1805305</wp:posOffset>
+            </wp:positionH>
+            <wp:positionV relativeFrom="paragraph">
+              <wp:posOffset>8890</wp:posOffset>
+            </wp:positionV>
+            <wp:extent cx="2247900" cy="2266950"/>
+            <wp:effectExtent l="0" t="0" r="0" b="0"/>
+            <wp:wrapSquare wrapText="bothSides"/>
+            <wp:docPr id="13" name="Image 13"/>
+            <wp:cNvGraphicFramePr>
+              <a:graphicFrameLocks xmlns:a="http://schemas.openxmlformats.org/drawingml/2006/main" noChangeAspect="1"/>
+            </wp:cNvGraphicFramePr>
+            <a:graphic xmlns:a="http://schemas.openxmlformats.org/drawingml/2006/main">
+              <a:graphicData uri="http://schemas.openxmlformats.org/drawingml/2006/picture">
+                <pic:pic xmlns:pic="http://schemas.openxmlformats.org/drawingml/2006/picture">
+                  <pic:nvPicPr>
+                    <pic:cNvPr id="1" name=""/>
+                    <pic:cNvPicPr/>
+                  </pic:nvPicPr>
+                  <pic:blipFill>
+                    <a:blip r:embed="rId18">
+                      <a:extLst>
+                        <a:ext uri="{28A0092B-C50C-407E-A947-70E740481C1C}">
+                          <a14:useLocalDpi xmlns:a14="http://schemas.microsoft.com/office/drawing/2010/main" val="0"/>
+                        </a:ext>
+                      </a:extLst>
+                    </a:blip>
+                    <a:stretch>
+                      <a:fillRect/>
+                    </a:stretch>
+                  </pic:blipFill>
+                  <pic:spPr>
+                    <a:xfrm>
+                      <a:off x="0" y="0"/>
+                      <a:ext cx="2247900" cy="2266950"/>
+                    </a:xfrm>
+                    <a:prstGeom prst="rect">
+                      <a:avLst/>
+                    </a:prstGeom>
+                  </pic:spPr>
+                </pic:pic>
+              </a:graphicData>
+            </a:graphic>
+            <wp14:sizeRelH relativeFrom="page">
+              <wp14:pctWidth>0</wp14:pctWidth>
+            </wp14:sizeRelH>
+            <wp14:sizeRelV relativeFrom="page">
+              <wp14:pctHeight>0</wp14:pctHeight>
+            </wp14:sizeRelV>
+          </wp:anchor>
+        </w:drawing>
+      </w:r>
+      <w:r>
+        <w:rPr>
+          <w:noProof/>
+        </w:rPr>
+        <w:drawing>
+          <wp:anchor distT="0" distB="0" distL="114300" distR="114300" simplePos="0" relativeHeight="251614208" behindDoc="0" locked="0" layoutInCell="1" allowOverlap="1" wp14:anchorId="31A7A07E" wp14:editId="0D6A3287">
+            <wp:simplePos x="0" y="0"/>
+            <wp:positionH relativeFrom="column">
+              <wp:posOffset>-419735</wp:posOffset>
+            </wp:positionH>
+            <wp:positionV relativeFrom="paragraph">
+              <wp:posOffset>8890</wp:posOffset>
+            </wp:positionV>
+            <wp:extent cx="2171700" cy="2247900"/>
+            <wp:effectExtent l="0" t="0" r="0" b="0"/>
+            <wp:wrapSquare wrapText="bothSides"/>
+            <wp:docPr id="11" name="Image 11"/>
+            <wp:cNvGraphicFramePr>
+              <a:graphicFrameLocks xmlns:a="http://schemas.openxmlformats.org/drawingml/2006/main" noChangeAspect="1"/>
+            </wp:cNvGraphicFramePr>
+            <a:graphic xmlns:a="http://schemas.openxmlformats.org/drawingml/2006/main">
+              <a:graphicData uri="http://schemas.openxmlformats.org/drawingml/2006/picture">
+                <pic:pic xmlns:pic="http://schemas.openxmlformats.org/drawingml/2006/picture">
+                  <pic:nvPicPr>
+                    <pic:cNvPr id="1" name=""/>
+                    <pic:cNvPicPr/>
+                  </pic:nvPicPr>
+                  <pic:blipFill>
+                    <a:blip r:embed="rId19">
+                      <a:extLst>
+                        <a:ext uri="{28A0092B-C50C-407E-A947-70E740481C1C}">
+                          <a14:useLocalDpi xmlns:a14="http://schemas.microsoft.com/office/drawing/2010/main" val="0"/>
+                        </a:ext>
+                      </a:extLst>
+                    </a:blip>
+                    <a:stretch>
+                      <a:fillRect/>
+                    </a:stretch>
+                  </pic:blipFill>
+                  <pic:spPr>
+                    <a:xfrm>
+                      <a:off x="0" y="0"/>
+                      <a:ext cx="2171700" cy="2247900"/>
+                    </a:xfrm>
+                    <a:prstGeom prst="rect">
+                      <a:avLst/>
+                    </a:prstGeom>
+                  </pic:spPr>
+                </pic:pic>
+              </a:graphicData>
+            </a:graphic>
+            <wp14:sizeRelH relativeFrom="page">
+              <wp14:pctWidth>0</wp14:pctWidth>
+            </wp14:sizeRelH>
+            <wp14:sizeRelV relativeFrom="page">
+              <wp14:pctHeight>0</wp14:pctHeight>
+            </wp14:sizeRelV>
+          </wp:anchor>
+        </w:drawing>
+      </w:r>
     </w:p>
     <w:p>
       <w:r>
+        <w:lastRenderedPageBreak/>
         <w:t xml:space="preserve">In </w:t>
       </w:r>
       <w:proofErr w:type="spellStart"/>
@@ -8906,7 +8894,7 @@
                     <pic:cNvPicPr/>
                   </pic:nvPicPr>
                   <pic:blipFill>
-                    <a:blip r:embed="rId18">
+                    <a:blip r:embed="rId20">
                       <a:extLst>
                         <a:ext uri="{28A0092B-C50C-407E-A947-70E740481C1C}">
                           <a14:useLocalDpi xmlns:a14="http://schemas.microsoft.com/office/drawing/2010/main" val="0"/>
@@ -9378,7 +9366,7 @@
                     <pic:cNvPicPr/>
                   </pic:nvPicPr>
                   <pic:blipFill>
-                    <a:blip r:embed="rId19">
+                    <a:blip r:embed="rId21">
                       <a:extLst>
                         <a:ext uri="{28A0092B-C50C-407E-A947-70E740481C1C}">
                           <a14:useLocalDpi xmlns:a14="http://schemas.microsoft.com/office/drawing/2010/main" val="0"/>
@@ -9634,6 +9622,7 @@
       </w:pPr>
       <w:proofErr w:type="gramStart"/>
       <w:r>
+        <w:lastRenderedPageBreak/>
         <w:t>best</w:t>
       </w:r>
       <w:proofErr w:type="gramEnd"/>
@@ -9678,7 +9667,7 @@
                     <pic:cNvPicPr/>
                   </pic:nvPicPr>
                   <pic:blipFill>
-                    <a:blip r:embed="rId20"/>
+                    <a:blip r:embed="rId22"/>
                     <a:stretch>
                       <a:fillRect/>
                     </a:stretch>
@@ -9701,21 +9690,20 @@
     </w:p>
     <w:p/>
     <w:p>
-      <w:bookmarkStart w:id="0" w:name="_GoBack"/>
       <w:r>
         <w:drawing>
-          <wp:anchor distT="0" distB="0" distL="114300" distR="114300" simplePos="0" relativeHeight="251699200" behindDoc="0" locked="0" layoutInCell="1" allowOverlap="1" wp14:anchorId="396CE41C" wp14:editId="08EDDD07">
+          <wp:anchor distT="0" distB="0" distL="114300" distR="114300" simplePos="0" relativeHeight="251711488" behindDoc="0" locked="0" layoutInCell="1" allowOverlap="1" wp14:anchorId="34781154" wp14:editId="7BE8DFC0">
             <wp:simplePos x="0" y="0"/>
-            <wp:positionH relativeFrom="column">
-              <wp:posOffset>-320675</wp:posOffset>
+            <wp:positionH relativeFrom="margin">
+              <wp:posOffset>-366395</wp:posOffset>
             </wp:positionH>
             <wp:positionV relativeFrom="paragraph">
-              <wp:posOffset>174625</wp:posOffset>
+              <wp:posOffset>319405</wp:posOffset>
             </wp:positionV>
-            <wp:extent cx="6187440" cy="2758440"/>
-            <wp:effectExtent l="0" t="0" r="3810" b="3810"/>
+            <wp:extent cx="6583680" cy="2133600"/>
+            <wp:effectExtent l="0" t="0" r="7620" b="0"/>
             <wp:wrapSquare wrapText="bothSides"/>
-            <wp:docPr id="27" name="Image 27"/>
+            <wp:docPr id="31" name="Image 31"/>
             <wp:cNvGraphicFramePr>
               <a:graphicFrameLocks xmlns:a="http://schemas.openxmlformats.org/drawingml/2006/main" noChangeAspect="1"/>
             </wp:cNvGraphicFramePr>
@@ -9727,7 +9715,7 @@
                     <pic:cNvPicPr/>
                   </pic:nvPicPr>
                   <pic:blipFill>
-                    <a:blip r:embed="rId21" cstate="print">
+                    <a:blip r:embed="rId23">
                       <a:extLst>
                         <a:ext uri="{28A0092B-C50C-407E-A947-70E740481C1C}">
                           <a14:useLocalDpi xmlns:a14="http://schemas.microsoft.com/office/drawing/2010/main" val="0"/>
@@ -9741,7 +9729,7 @@
                   <pic:spPr>
                     <a:xfrm>
                       <a:off x="0" y="0"/>
-                      <a:ext cx="6187440" cy="2758440"/>
+                      <a:ext cx="6583680" cy="2133600"/>
                     </a:xfrm>
                     <a:prstGeom prst="rect">
                       <a:avLst/>
@@ -9759,7 +9747,6 @@
           </wp:anchor>
         </w:drawing>
       </w:r>
-      <w:bookmarkEnd w:id="0"/>
       <w:r>
         <w:rPr>
           <w:noProof/>
@@ -9767,7 +9754,7 @@
         <mc:AlternateContent>
           <mc:Choice Requires="wps">
             <w:drawing>
-              <wp:anchor distT="0" distB="0" distL="114300" distR="114300" simplePos="0" relativeHeight="251704320" behindDoc="0" locked="0" layoutInCell="1" allowOverlap="1" wp14:anchorId="321E28E1" wp14:editId="515662A1">
+              <wp:anchor distT="0" distB="0" distL="114300" distR="114300" simplePos="0" relativeHeight="251704320" behindDoc="0" locked="0" layoutInCell="1" allowOverlap="1" wp14:anchorId="321E28E1" wp14:editId="7819AB9E">
                 <wp:simplePos x="0" y="0"/>
                 <wp:positionH relativeFrom="column">
                   <wp:posOffset>-358775</wp:posOffset>
@@ -9861,21 +9848,128 @@
         </mc:AlternateContent>
       </w:r>
     </w:p>
+    <w:p/>
+    <w:p/>
     <w:p>
       <w:r>
+        <w:rPr>
+          <w:noProof/>
+        </w:rPr>
+        <mc:AlternateContent>
+          <mc:Choice Requires="wps">
+            <w:drawing>
+              <wp:anchor distT="0" distB="0" distL="114300" distR="114300" simplePos="0" relativeHeight="251719680" behindDoc="0" locked="0" layoutInCell="1" allowOverlap="1" wp14:anchorId="73B114C9" wp14:editId="5B86D486">
+                <wp:simplePos x="0" y="0"/>
+                <wp:positionH relativeFrom="margin">
+                  <wp:posOffset>-99695</wp:posOffset>
+                </wp:positionH>
+                <wp:positionV relativeFrom="page">
+                  <wp:posOffset>1501140</wp:posOffset>
+                </wp:positionV>
+                <wp:extent cx="6278880" cy="304800"/>
+                <wp:effectExtent l="0" t="0" r="7620" b="0"/>
+                <wp:wrapSquare wrapText="bothSides"/>
+                <wp:docPr id="35" name="Zone de texte 35"/>
+                <wp:cNvGraphicFramePr/>
+                <a:graphic xmlns:a="http://schemas.openxmlformats.org/drawingml/2006/main">
+                  <a:graphicData uri="http://schemas.microsoft.com/office/word/2010/wordprocessingShape">
+                    <wps:wsp>
+                      <wps:cNvSpPr txBox="1"/>
+                      <wps:spPr>
+                        <a:xfrm>
+                          <a:off x="0" y="0"/>
+                          <a:ext cx="6278880" cy="304800"/>
+                        </a:xfrm>
+                        <a:prstGeom prst="rect">
+                          <a:avLst/>
+                        </a:prstGeom>
+                        <a:solidFill>
+                          <a:prstClr val="white"/>
+                        </a:solidFill>
+                        <a:ln>
+                          <a:noFill/>
+                        </a:ln>
+                      </wps:spPr>
+                      <wps:txbx>
+                        <w:txbxContent>
+                          <w:p>
+                            <w:pPr>
+                              <w:pStyle w:val="Lgende"/>
+                            </w:pPr>
+                            <w:r>
+                              <w:t xml:space="preserve">NYC cluster </w:t>
+                            </w:r>
+                            <w:fldSimple w:instr=" SEQ NYC_cluster_1 \* ARABIC ">
+                              <w:r>
+                                <w:rPr>
+                                  <w:noProof/>
+                                </w:rPr>
+                                <w:t>2</w:t>
+                              </w:r>
+                            </w:fldSimple>
+                          </w:p>
+                        </w:txbxContent>
+                      </wps:txbx>
+                      <wps:bodyPr rot="0" spcFirstLastPara="0" vertOverflow="overflow" horzOverflow="overflow" vert="horz" wrap="square" lIns="0" tIns="0" rIns="0" bIns="0" numCol="1" spcCol="0" rtlCol="0" fromWordArt="0" anchor="t" anchorCtr="0" forceAA="0" compatLnSpc="1">
+                        <a:prstTxWarp prst="textNoShape">
+                          <a:avLst/>
+                        </a:prstTxWarp>
+                        <a:noAutofit/>
+                      </wps:bodyPr>
+                    </wps:wsp>
+                  </a:graphicData>
+                </a:graphic>
+                <wp14:sizeRelV relativeFrom="margin">
+                  <wp14:pctHeight>0</wp14:pctHeight>
+                </wp14:sizeRelV>
+              </wp:anchor>
+            </w:drawing>
+          </mc:Choice>
+          <mc:Fallback>
+            <w:pict>
+              <v:shape w14:anchorId="73B114C9" id="Zone de texte 35" o:spid="_x0000_s1030" type="#_x0000_t202" style="position:absolute;margin-left:-7.85pt;margin-top:118.2pt;width:494.4pt;height:24pt;z-index:251719680;visibility:visible;mso-wrap-style:square;mso-height-percent:0;mso-wrap-distance-left:9pt;mso-wrap-distance-top:0;mso-wrap-distance-right:9pt;mso-wrap-distance-bottom:0;mso-position-horizontal:absolute;mso-position-horizontal-relative:margin;mso-position-vertical:absolute;mso-position-vertical-relative:page;mso-height-percent:0;mso-height-relative:margin;v-text-anchor:top" o:gfxdata="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" stroked="f">
+                <v:textbox inset="0,0,0,0">
+                  <w:txbxContent>
+                    <w:p>
+                      <w:pPr>
+                        <w:pStyle w:val="Lgende"/>
+                      </w:pPr>
+                      <w:r>
+                        <w:t xml:space="preserve">NYC cluster </w:t>
+                      </w:r>
+                      <w:fldSimple w:instr=" SEQ NYC_cluster_1 \* ARABIC ">
+                        <w:r>
+                          <w:rPr>
+                            <w:noProof/>
+                          </w:rPr>
+                          <w:t>2</w:t>
+                        </w:r>
+                      </w:fldSimple>
+                    </w:p>
+                  </w:txbxContent>
+                </v:textbox>
+                <w10:wrap type="square" anchorx="margin" anchory="page"/>
+              </v:shape>
+            </w:pict>
+          </mc:Fallback>
+        </mc:AlternateContent>
+      </w:r>
+    </w:p>
+    <w:p>
+      <w:r>
         <w:drawing>
-          <wp:anchor distT="0" distB="0" distL="114300" distR="114300" simplePos="0" relativeHeight="251711488" behindDoc="0" locked="0" layoutInCell="1" allowOverlap="1" wp14:anchorId="34781154" wp14:editId="4AE832EA">
+          <wp:anchor distT="0" distB="0" distL="114300" distR="114300" simplePos="0" relativeHeight="251699200" behindDoc="0" locked="0" layoutInCell="1" allowOverlap="1" wp14:anchorId="396CE41C" wp14:editId="3645CDE0">
             <wp:simplePos x="0" y="0"/>
             <wp:positionH relativeFrom="margin">
-              <wp:posOffset>-236855</wp:posOffset>
+              <wp:align>center</wp:align>
             </wp:positionH>
-            <wp:positionV relativeFrom="paragraph">
-              <wp:posOffset>3474085</wp:posOffset>
+            <wp:positionV relativeFrom="page">
+              <wp:posOffset>1752600</wp:posOffset>
             </wp:positionV>
-            <wp:extent cx="6583680" cy="2133600"/>
-            <wp:effectExtent l="0" t="0" r="7620" b="0"/>
+            <wp:extent cx="6187440" cy="2758440"/>
+            <wp:effectExtent l="0" t="0" r="3810" b="3810"/>
             <wp:wrapSquare wrapText="bothSides"/>
-            <wp:docPr id="31" name="Image 31"/>
+            <wp:docPr id="27" name="Image 27"/>
             <wp:cNvGraphicFramePr>
               <a:graphicFrameLocks xmlns:a="http://schemas.openxmlformats.org/drawingml/2006/main" noChangeAspect="1"/>
             </wp:cNvGraphicFramePr>
@@ -9887,7 +9981,7 @@
                     <pic:cNvPicPr/>
                   </pic:nvPicPr>
                   <pic:blipFill>
-                    <a:blip r:embed="rId22">
+                    <a:blip r:embed="rId24" cstate="print">
                       <a:extLst>
                         <a:ext uri="{28A0092B-C50C-407E-A947-70E740481C1C}">
                           <a14:useLocalDpi xmlns:a14="http://schemas.microsoft.com/office/drawing/2010/main" val="0"/>
@@ -9901,7 +9995,7 @@
                   <pic:spPr>
                     <a:xfrm>
                       <a:off x="0" y="0"/>
-                      <a:ext cx="6583680" cy="2133600"/>
+                      <a:ext cx="6187440" cy="2758440"/>
                     </a:xfrm>
                     <a:prstGeom prst="rect">
                       <a:avLst/>
@@ -9919,6 +10013,9 @@
           </wp:anchor>
         </w:drawing>
       </w:r>
+    </w:p>
+    <w:p/>
+    <w:p>
       <w:r>
         <w:rPr>
           <w:noProof/>
@@ -9926,13 +10023,13 @@
         <mc:AlternateContent>
           <mc:Choice Requires="wps">
             <w:drawing>
-              <wp:anchor distT="0" distB="0" distL="114300" distR="114300" simplePos="0" relativeHeight="251716608" behindDoc="0" locked="0" layoutInCell="1" allowOverlap="1" wp14:anchorId="459ACA2C" wp14:editId="64CD2898">
+              <wp:anchor distT="0" distB="0" distL="114300" distR="114300" simplePos="0" relativeHeight="251724800" behindDoc="0" locked="0" layoutInCell="1" allowOverlap="1" wp14:anchorId="72884ED5" wp14:editId="72453DAF">
                 <wp:simplePos x="0" y="0"/>
                 <wp:positionH relativeFrom="margin">
-                  <wp:posOffset>-635</wp:posOffset>
+                  <wp:posOffset>0</wp:posOffset>
                 </wp:positionH>
-                <wp:positionV relativeFrom="paragraph">
-                  <wp:posOffset>3249295</wp:posOffset>
+                <wp:positionV relativeFrom="page">
+                  <wp:posOffset>5375275</wp:posOffset>
                 </wp:positionV>
                 <wp:extent cx="6583680" cy="251460"/>
                 <wp:effectExtent l="0" t="0" r="7620" b="0"/>
@@ -9965,14 +10062,264 @@
                               <w:pStyle w:val="Lgende"/>
                             </w:pPr>
                             <w:r>
-                              <w:t xml:space="preserve">NYC cluster 1 </w:t>
+                              <w:t xml:space="preserve">NYC cluster  </w:t>
+                            </w:r>
+                            <w:r>
+                              <w:fldChar w:fldCharType="begin"/>
+                            </w:r>
+                            <w:r>
+                              <w:instrText xml:space="preserve"> SEQ NYC_cluster_1 \* ARABIC </w:instrText>
+                            </w:r>
+                            <w:r>
+                              <w:fldChar w:fldCharType="separate"/>
+                            </w:r>
+                            <w:r>
+                              <w:rPr>
+                                <w:noProof/>
+                              </w:rPr>
+                              <w:t>3</w:t>
+                            </w:r>
+                            <w:r>
+                              <w:fldChar w:fldCharType="end"/>
+                            </w:r>
+                          </w:p>
+                        </w:txbxContent>
+                      </wps:txbx>
+                      <wps:bodyPr rot="0" spcFirstLastPara="0" vertOverflow="overflow" horzOverflow="overflow" vert="horz" wrap="square" lIns="0" tIns="0" rIns="0" bIns="0" numCol="1" spcCol="0" rtlCol="0" fromWordArt="0" anchor="t" anchorCtr="0" forceAA="0" compatLnSpc="1">
+                        <a:prstTxWarp prst="textNoShape">
+                          <a:avLst/>
+                        </a:prstTxWarp>
+                        <a:noAutofit/>
+                      </wps:bodyPr>
+                    </wps:wsp>
+                  </a:graphicData>
+                </a:graphic>
+                <wp14:sizeRelV relativeFrom="margin">
+                  <wp14:pctHeight>0</wp14:pctHeight>
+                </wp14:sizeRelV>
+              </wp:anchor>
+            </w:drawing>
+          </mc:Choice>
+          <mc:Fallback>
+            <w:pict>
+              <v:shape w14:anchorId="72884ED5" id="Zone de texte 32" o:spid="_x0000_s1031" type="#_x0000_t202" style="position:absolute;margin-left:0;margin-top:423.25pt;width:518.4pt;height:19.8pt;z-index:251724800;visibility:visible;mso-wrap-style:square;mso-height-percent:0;mso-wrap-distance-left:9pt;mso-wrap-distance-top:0;mso-wrap-distance-right:9pt;mso-wrap-distance-bottom:0;mso-position-horizontal:absolute;mso-position-horizontal-relative:margin;mso-position-vertical:absolute;mso-position-vertical-relative:page;mso-height-percent:0;mso-height-relative:margin;v-text-anchor:top" o:gfxdata="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" stroked="f">
+                <v:textbox inset="0,0,0,0">
+                  <w:txbxContent>
+                    <w:p>
+                      <w:pPr>
+                        <w:pStyle w:val="Lgende"/>
+                      </w:pPr>
+                      <w:r>
+                        <w:t xml:space="preserve">NYC cluster  </w:t>
+                      </w:r>
+                      <w:r>
+                        <w:fldChar w:fldCharType="begin"/>
+                      </w:r>
+                      <w:r>
+                        <w:instrText xml:space="preserve"> SEQ NYC_cluster_1 \* ARABIC </w:instrText>
+                      </w:r>
+                      <w:r>
+                        <w:fldChar w:fldCharType="separate"/>
+                      </w:r>
+                      <w:r>
+                        <w:rPr>
+                          <w:noProof/>
+                        </w:rPr>
+                        <w:t>3</w:t>
+                      </w:r>
+                      <w:r>
+                        <w:fldChar w:fldCharType="end"/>
+                      </w:r>
+                    </w:p>
+                  </w:txbxContent>
+                </v:textbox>
+                <w10:wrap type="square" anchorx="margin" anchory="page"/>
+              </v:shape>
+            </w:pict>
+          </mc:Fallback>
+        </mc:AlternateContent>
+      </w:r>
+      <w:r>
+        <w:rPr>
+          <w:noProof/>
+        </w:rPr>
+        <w:drawing>
+          <wp:anchor distT="0" distB="0" distL="114300" distR="114300" simplePos="0" relativeHeight="251720704" behindDoc="0" locked="0" layoutInCell="1" allowOverlap="1" wp14:anchorId="63BC65EF" wp14:editId="6615342F">
+            <wp:simplePos x="0" y="0"/>
+            <wp:positionH relativeFrom="column">
+              <wp:posOffset>-69215</wp:posOffset>
+            </wp:positionH>
+            <wp:positionV relativeFrom="page">
+              <wp:posOffset>5356860</wp:posOffset>
+            </wp:positionV>
+            <wp:extent cx="5760720" cy="2444115"/>
+            <wp:effectExtent l="0" t="0" r="0" b="0"/>
+            <wp:wrapSquare wrapText="bothSides"/>
+            <wp:docPr id="36" name="Image 36"/>
+            <wp:cNvGraphicFramePr>
+              <a:graphicFrameLocks xmlns:a="http://schemas.openxmlformats.org/drawingml/2006/main" noChangeAspect="1"/>
+            </wp:cNvGraphicFramePr>
+            <a:graphic xmlns:a="http://schemas.openxmlformats.org/drawingml/2006/main">
+              <a:graphicData uri="http://schemas.openxmlformats.org/drawingml/2006/picture">
+                <pic:pic xmlns:pic="http://schemas.openxmlformats.org/drawingml/2006/picture">
+                  <pic:nvPicPr>
+                    <pic:cNvPr id="1" name=""/>
+                    <pic:cNvPicPr/>
+                  </pic:nvPicPr>
+                  <pic:blipFill>
+                    <a:blip r:embed="rId25" cstate="print">
+                      <a:extLst>
+                        <a:ext uri="{28A0092B-C50C-407E-A947-70E740481C1C}">
+                          <a14:useLocalDpi xmlns:a14="http://schemas.microsoft.com/office/drawing/2010/main" val="0"/>
+                        </a:ext>
+                      </a:extLst>
+                    </a:blip>
+                    <a:stretch>
+                      <a:fillRect/>
+                    </a:stretch>
+                  </pic:blipFill>
+                  <pic:spPr>
+                    <a:xfrm>
+                      <a:off x="0" y="0"/>
+                      <a:ext cx="5760720" cy="2444115"/>
+                    </a:xfrm>
+                    <a:prstGeom prst="rect">
+                      <a:avLst/>
+                    </a:prstGeom>
+                  </pic:spPr>
+                </pic:pic>
+              </a:graphicData>
+            </a:graphic>
+            <wp14:sizeRelH relativeFrom="page">
+              <wp14:pctWidth>0</wp14:pctWidth>
+            </wp14:sizeRelH>
+            <wp14:sizeRelV relativeFrom="page">
+              <wp14:pctHeight>0</wp14:pctHeight>
+            </wp14:sizeRelV>
+          </wp:anchor>
+        </w:drawing>
+      </w:r>
+    </w:p>
+    <w:p/>
+    <w:p/>
+    <w:p/>
+    <w:p/>
+    <w:p/>
+    <w:p/>
+    <w:p/>
+    <w:p>
+      <w:r>
+        <w:lastRenderedPageBreak/>
+        <w:drawing>
+          <wp:anchor distT="0" distB="0" distL="114300" distR="114300" simplePos="0" relativeHeight="251727872" behindDoc="0" locked="0" layoutInCell="1" allowOverlap="1" wp14:anchorId="50EA9C67" wp14:editId="4B7898C1">
+            <wp:simplePos x="0" y="0"/>
+            <wp:positionH relativeFrom="margin">
+              <wp:posOffset>-274955</wp:posOffset>
+            </wp:positionH>
+            <wp:positionV relativeFrom="paragraph">
+              <wp:posOffset>4647565</wp:posOffset>
+            </wp:positionV>
+            <wp:extent cx="6423660" cy="1249680"/>
+            <wp:effectExtent l="0" t="0" r="0" b="7620"/>
+            <wp:wrapSquare wrapText="bothSides"/>
+            <wp:docPr id="41" name="Image 41"/>
+            <wp:cNvGraphicFramePr>
+              <a:graphicFrameLocks xmlns:a="http://schemas.openxmlformats.org/drawingml/2006/main" noChangeAspect="1"/>
+            </wp:cNvGraphicFramePr>
+            <a:graphic xmlns:a="http://schemas.openxmlformats.org/drawingml/2006/main">
+              <a:graphicData uri="http://schemas.openxmlformats.org/drawingml/2006/picture">
+                <pic:pic xmlns:pic="http://schemas.openxmlformats.org/drawingml/2006/picture">
+                  <pic:nvPicPr>
+                    <pic:cNvPr id="1" name=""/>
+                    <pic:cNvPicPr/>
+                  </pic:nvPicPr>
+                  <pic:blipFill>
+                    <a:blip r:embed="rId26">
+                      <a:extLst>
+                        <a:ext uri="{28A0092B-C50C-407E-A947-70E740481C1C}">
+                          <a14:useLocalDpi xmlns:a14="http://schemas.microsoft.com/office/drawing/2010/main" val="0"/>
+                        </a:ext>
+                      </a:extLst>
+                    </a:blip>
+                    <a:stretch>
+                      <a:fillRect/>
+                    </a:stretch>
+                  </pic:blipFill>
+                  <pic:spPr>
+                    <a:xfrm>
+                      <a:off x="0" y="0"/>
+                      <a:ext cx="6423660" cy="1249680"/>
+                    </a:xfrm>
+                    <a:prstGeom prst="rect">
+                      <a:avLst/>
+                    </a:prstGeom>
+                  </pic:spPr>
+                </pic:pic>
+              </a:graphicData>
+            </a:graphic>
+            <wp14:sizeRelH relativeFrom="page">
+              <wp14:pctWidth>0</wp14:pctWidth>
+            </wp14:sizeRelH>
+            <wp14:sizeRelV relativeFrom="page">
+              <wp14:pctHeight>0</wp14:pctHeight>
+            </wp14:sizeRelV>
+          </wp:anchor>
+        </w:drawing>
+      </w:r>
+      <w:r>
+        <w:rPr>
+          <w:noProof/>
+        </w:rPr>
+        <mc:AlternateContent>
+          <mc:Choice Requires="wps">
+            <w:drawing>
+              <wp:anchor distT="0" distB="0" distL="114300" distR="114300" simplePos="0" relativeHeight="251729920" behindDoc="0" locked="0" layoutInCell="1" allowOverlap="1" wp14:anchorId="35D97A00" wp14:editId="05D38F92">
+                <wp:simplePos x="0" y="0"/>
+                <wp:positionH relativeFrom="margin">
+                  <wp:align>right</wp:align>
+                </wp:positionH>
+                <wp:positionV relativeFrom="page">
+                  <wp:posOffset>5311140</wp:posOffset>
+                </wp:positionV>
+                <wp:extent cx="5760720" cy="160020"/>
+                <wp:effectExtent l="0" t="0" r="0" b="0"/>
+                <wp:wrapSquare wrapText="bothSides"/>
+                <wp:docPr id="42" name="Zone de texte 42"/>
+                <wp:cNvGraphicFramePr/>
+                <a:graphic xmlns:a="http://schemas.openxmlformats.org/drawingml/2006/main">
+                  <a:graphicData uri="http://schemas.microsoft.com/office/word/2010/wordprocessingShape">
+                    <wps:wsp>
+                      <wps:cNvSpPr txBox="1"/>
+                      <wps:spPr>
+                        <a:xfrm>
+                          <a:off x="0" y="0"/>
+                          <a:ext cx="5760720" cy="160020"/>
+                        </a:xfrm>
+                        <a:prstGeom prst="rect">
+                          <a:avLst/>
+                        </a:prstGeom>
+                        <a:solidFill>
+                          <a:prstClr val="white"/>
+                        </a:solidFill>
+                        <a:ln>
+                          <a:noFill/>
+                        </a:ln>
+                      </wps:spPr>
+                      <wps:txbx>
+                        <w:txbxContent>
+                          <w:p>
+                            <w:pPr>
+                              <w:pStyle w:val="Lgende"/>
+                            </w:pPr>
+                            <w:r>
+                              <w:t xml:space="preserve">NYC cluster </w:t>
                             </w:r>
                             <w:fldSimple w:instr=" SEQ NYC_cluster_1 \* ARABIC ">
                               <w:r>
                                 <w:rPr>
                                   <w:noProof/>
                                 </w:rPr>
-                                <w:t>2</w:t>
+                                <w:t>5</w:t>
                               </w:r>
                             </w:fldSimple>
                           </w:p>
@@ -9995,7 +10342,7 @@
           </mc:Choice>
           <mc:Fallback>
             <w:pict>
-              <v:shape w14:anchorId="459ACA2C" id="Zone de texte 32" o:spid="_x0000_s1030" type="#_x0000_t202" style="position:absolute;margin-left:-.05pt;margin-top:255.85pt;width:518.4pt;height:19.8pt;z-index:251716608;visibility:visible;mso-wrap-style:square;mso-height-percent:0;mso-wrap-distance-left:9pt;mso-wrap-distance-top:0;mso-wrap-distance-right:9pt;mso-wrap-distance-bottom:0;mso-position-horizontal:absolute;mso-position-horizontal-relative:margin;mso-position-vertical:absolute;mso-position-vertical-relative:text;mso-height-percent:0;mso-height-relative:margin;v-text-anchor:top" o:gfxdata="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" stroked="f">
+              <v:shape w14:anchorId="35D97A00" id="Zone de texte 42" o:spid="_x0000_s1032" type="#_x0000_t202" style="position:absolute;margin-left:402.4pt;margin-top:418.2pt;width:453.6pt;height:12.6pt;z-index:251729920;visibility:visible;mso-wrap-style:square;mso-height-percent:0;mso-wrap-distance-left:9pt;mso-wrap-distance-top:0;mso-wrap-distance-right:9pt;mso-wrap-distance-bottom:0;mso-position-horizontal:right;mso-position-horizontal-relative:margin;mso-position-vertical:absolute;mso-position-vertical-relative:page;mso-height-percent:0;mso-height-relative:margin;v-text-anchor:top" o:gfxdata="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" stroked="f">
                 <v:textbox inset="0,0,0,0">
                   <w:txbxContent>
                     <w:p>
@@ -10003,30 +10350,214 @@
                         <w:pStyle w:val="Lgende"/>
                       </w:pPr>
                       <w:r>
-                        <w:t xml:space="preserve">NYC cluster 1 </w:t>
+                        <w:t xml:space="preserve">NYC cluster </w:t>
                       </w:r>
                       <w:fldSimple w:instr=" SEQ NYC_cluster_1 \* ARABIC ">
                         <w:r>
                           <w:rPr>
                             <w:noProof/>
                           </w:rPr>
-                          <w:t>2</w:t>
+                          <w:t>5</w:t>
                         </w:r>
                       </w:fldSimple>
                     </w:p>
                   </w:txbxContent>
                 </v:textbox>
-                <w10:wrap type="square" anchorx="margin"/>
+                <w10:wrap type="square" anchorx="margin" anchory="page"/>
               </v:shape>
             </w:pict>
           </mc:Fallback>
         </mc:AlternateContent>
       </w:r>
+      <w:r>
+        <w:drawing>
+          <wp:anchor distT="0" distB="0" distL="114300" distR="114300" simplePos="0" relativeHeight="251717632" behindDoc="0" locked="0" layoutInCell="1" allowOverlap="1" wp14:anchorId="5C43BFB7" wp14:editId="789C2769">
+            <wp:simplePos x="0" y="0"/>
+            <wp:positionH relativeFrom="margin">
+              <wp:align>center</wp:align>
+            </wp:positionH>
+            <wp:positionV relativeFrom="margin">
+              <wp:posOffset>99060</wp:posOffset>
+            </wp:positionV>
+            <wp:extent cx="6443345" cy="3878580"/>
+            <wp:effectExtent l="0" t="0" r="0" b="7620"/>
+            <wp:wrapSquare wrapText="bothSides"/>
+            <wp:docPr id="34" name="Image 34"/>
+            <wp:cNvGraphicFramePr>
+              <a:graphicFrameLocks xmlns:a="http://schemas.openxmlformats.org/drawingml/2006/main" noChangeAspect="1"/>
+            </wp:cNvGraphicFramePr>
+            <a:graphic xmlns:a="http://schemas.openxmlformats.org/drawingml/2006/main">
+              <a:graphicData uri="http://schemas.openxmlformats.org/drawingml/2006/picture">
+                <pic:pic xmlns:pic="http://schemas.openxmlformats.org/drawingml/2006/picture">
+                  <pic:nvPicPr>
+                    <pic:cNvPr id="1" name=""/>
+                    <pic:cNvPicPr/>
+                  </pic:nvPicPr>
+                  <pic:blipFill>
+                    <a:blip r:embed="rId27">
+                      <a:extLst>
+                        <a:ext uri="{28A0092B-C50C-407E-A947-70E740481C1C}">
+                          <a14:useLocalDpi xmlns:a14="http://schemas.microsoft.com/office/drawing/2010/main" val="0"/>
+                        </a:ext>
+                      </a:extLst>
+                    </a:blip>
+                    <a:stretch>
+                      <a:fillRect/>
+                    </a:stretch>
+                  </pic:blipFill>
+                  <pic:spPr>
+                    <a:xfrm>
+                      <a:off x="0" y="0"/>
+                      <a:ext cx="6443345" cy="3878580"/>
+                    </a:xfrm>
+                    <a:prstGeom prst="rect">
+                      <a:avLst/>
+                    </a:prstGeom>
+                  </pic:spPr>
+                </pic:pic>
+              </a:graphicData>
+            </a:graphic>
+            <wp14:sizeRelH relativeFrom="page">
+              <wp14:pctWidth>0</wp14:pctWidth>
+            </wp14:sizeRelH>
+            <wp14:sizeRelV relativeFrom="page">
+              <wp14:pctHeight>0</wp14:pctHeight>
+            </wp14:sizeRelV>
+          </wp:anchor>
+        </w:drawing>
+      </w:r>
+      <w:r>
+        <w:rPr>
+          <w:noProof/>
+        </w:rPr>
+        <mc:AlternateContent>
+          <mc:Choice Requires="wps">
+            <w:drawing>
+              <wp:anchor distT="0" distB="0" distL="114300" distR="114300" simplePos="0" relativeHeight="251726848" behindDoc="0" locked="0" layoutInCell="1" allowOverlap="1" wp14:anchorId="346421D5" wp14:editId="2A3A72C1">
+                <wp:simplePos x="0" y="0"/>
+                <wp:positionH relativeFrom="column">
+                  <wp:posOffset>-160020</wp:posOffset>
+                </wp:positionH>
+                <wp:positionV relativeFrom="topMargin">
+                  <wp:align>bottom</wp:align>
+                </wp:positionV>
+                <wp:extent cx="6443345" cy="129540"/>
+                <wp:effectExtent l="0" t="0" r="0" b="3810"/>
+                <wp:wrapSquare wrapText="bothSides"/>
+                <wp:docPr id="37" name="Zone de texte 37"/>
+                <wp:cNvGraphicFramePr/>
+                <a:graphic xmlns:a="http://schemas.openxmlformats.org/drawingml/2006/main">
+                  <a:graphicData uri="http://schemas.microsoft.com/office/word/2010/wordprocessingShape">
+                    <wps:wsp>
+                      <wps:cNvSpPr txBox="1"/>
+                      <wps:spPr>
+                        <a:xfrm>
+                          <a:off x="0" y="0"/>
+                          <a:ext cx="6443345" cy="129540"/>
+                        </a:xfrm>
+                        <a:prstGeom prst="rect">
+                          <a:avLst/>
+                        </a:prstGeom>
+                        <a:solidFill>
+                          <a:prstClr val="white"/>
+                        </a:solidFill>
+                        <a:ln>
+                          <a:noFill/>
+                        </a:ln>
+                      </wps:spPr>
+                      <wps:txbx>
+                        <w:txbxContent>
+                          <w:p>
+                            <w:pPr>
+                              <w:pStyle w:val="Lgende"/>
+                            </w:pPr>
+                            <w:r>
+                              <w:t xml:space="preserve">NYC cluster  </w:t>
+                            </w:r>
+                            <w:r>
+                              <w:fldChar w:fldCharType="begin"/>
+                            </w:r>
+                            <w:r>
+                              <w:instrText xml:space="preserve"> SEQ NYC_cluster_1 \* ARABIC </w:instrText>
+                            </w:r>
+                            <w:r>
+                              <w:fldChar w:fldCharType="separate"/>
+                            </w:r>
+                            <w:r>
+                              <w:rPr>
+                                <w:noProof/>
+                              </w:rPr>
+                              <w:t>4</w:t>
+                            </w:r>
+                            <w:r>
+                              <w:fldChar w:fldCharType="end"/>
+                            </w:r>
+                          </w:p>
+                        </w:txbxContent>
+                      </wps:txbx>
+                      <wps:bodyPr rot="0" spcFirstLastPara="0" vertOverflow="overflow" horzOverflow="overflow" vert="horz" wrap="square" lIns="0" tIns="0" rIns="0" bIns="0" numCol="1" spcCol="0" rtlCol="0" fromWordArt="0" anchor="t" anchorCtr="0" forceAA="0" compatLnSpc="1">
+                        <a:prstTxWarp prst="textNoShape">
+                          <a:avLst/>
+                        </a:prstTxWarp>
+                        <a:noAutofit/>
+                      </wps:bodyPr>
+                    </wps:wsp>
+                  </a:graphicData>
+                </a:graphic>
+                <wp14:sizeRelV relativeFrom="margin">
+                  <wp14:pctHeight>0</wp14:pctHeight>
+                </wp14:sizeRelV>
+              </wp:anchor>
+            </w:drawing>
+          </mc:Choice>
+          <mc:Fallback>
+            <w:pict>
+              <v:shape w14:anchorId="346421D5" id="Zone de texte 37" o:spid="_x0000_s1033" type="#_x0000_t202" style="position:absolute;margin-left:-12.6pt;margin-top:0;width:507.35pt;height:10.2pt;z-index:251726848;visibility:visible;mso-wrap-style:square;mso-height-percent:0;mso-wrap-distance-left:9pt;mso-wrap-distance-top:0;mso-wrap-distance-right:9pt;mso-wrap-distance-bottom:0;mso-position-horizontal:absolute;mso-position-horizontal-relative:text;mso-position-vertical:bottom;mso-position-vertical-relative:top-margin-area;mso-height-percent:0;mso-height-relative:margin;v-text-anchor:top" o:gfxdata="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" stroked="f">
+                <v:textbox inset="0,0,0,0">
+                  <w:txbxContent>
+                    <w:p>
+                      <w:pPr>
+                        <w:pStyle w:val="Lgende"/>
+                      </w:pPr>
+                      <w:r>
+                        <w:t xml:space="preserve">NYC cluster  </w:t>
+                      </w:r>
+                      <w:r>
+                        <w:fldChar w:fldCharType="begin"/>
+                      </w:r>
+                      <w:r>
+                        <w:instrText xml:space="preserve"> SEQ NYC_cluster_1 \* ARABIC </w:instrText>
+                      </w:r>
+                      <w:r>
+                        <w:fldChar w:fldCharType="separate"/>
+                      </w:r>
+                      <w:r>
+                        <w:rPr>
+                          <w:noProof/>
+                        </w:rPr>
+                        <w:t>4</w:t>
+                      </w:r>
+                      <w:r>
+                        <w:fldChar w:fldCharType="end"/>
+                      </w:r>
+                    </w:p>
+                  </w:txbxContent>
+                </v:textbox>
+                <w10:wrap type="square" anchory="margin"/>
+              </v:shape>
+            </w:pict>
+          </mc:Fallback>
+        </mc:AlternateContent>
+      </w:r>
     </w:p>
     <w:p/>
     <w:p/>
-    <w:p/>
+    <w:p>
+      <w:bookmarkStart w:id="0" w:name="_GoBack"/>
+      <w:bookmarkEnd w:id="0"/>
+    </w:p>
     <w:sectPr>
+      <w:headerReference w:type="default" r:id="rId28"/>
       <w:pgSz w:w="11906" w:h="16838"/>
       <w:pgMar w:top="1417" w:right="1417" w:bottom="1417" w:left="1417" w:header="708" w:footer="708" w:gutter="0"/>
       <w:cols w:space="708"/>
@@ -10034,6 +10565,71 @@
     </w:sectPr>
   </w:body>
 </w:document>
+</file>
+
+<file path=word/endnotes.xml><?xml version="1.0" encoding="utf-8"?>
+<w:endnotes xmlns:wpc="http://schemas.microsoft.com/office/word/2010/wordprocessingCanvas" xmlns:cx="http://schemas.microsoft.com/office/drawing/2014/chartex" xmlns:cx1="http://schemas.microsoft.com/office/drawing/2015/9/8/chartex" xmlns:cx2="http://schemas.microsoft.com/office/drawing/2015/10/21/chartex" xmlns:cx3="http://schemas.microsoft.com/office/drawing/2016/5/9/chartex" xmlns:cx4="http://schemas.microsoft.com/office/drawing/2016/5/10/chartex" xmlns:cx5="http://schemas.microsoft.com/office/drawing/2016/5/11/chartex" xmlns:cx6="http://schemas.microsoft.com/office/drawing/2016/5/12/chartex" xmlns:cx7="http://schemas.microsoft.com/office/drawing/2016/5/13/chartex" xmlns:cx8="http://schemas.microsoft.com/office/drawing/2016/5/14/chartex" xmlns:mc="http://schemas.openxmlformats.org/markup-compatibility/2006" xmlns:aink="http://schemas.microsoft.com/office/drawing/2016/ink" xmlns:am3d="http://schemas.microsoft.com/office/drawing/2017/model3d" xmlns:o="urn:schemas-microsoft-com:office:office" xmlns:r="http://schemas.openxmlformats.org/officeDocument/2006/relationships" xmlns:m="http://schemas.openxmlformats.org/officeDocument/2006/math" xmlns:v="urn:schemas-microsoft-com:vml" xmlns:wp14="http://schemas.microsoft.com/office/word/2010/wordprocessingDrawing" xmlns:wp="http://schemas.openxmlformats.org/drawingml/2006/wordprocessingDrawing" xmlns:w10="urn:schemas-microsoft-com:office:word" xmlns:w="http://schemas.openxmlformats.org/wordprocessingml/2006/main" xmlns:w14="http://schemas.microsoft.com/office/word/2010/wordml" xmlns:w15="http://schemas.microsoft.com/office/word/2012/wordml" xmlns:w16cid="http://schemas.microsoft.com/office/word/2016/wordml/cid" xmlns:w16se="http://schemas.microsoft.com/office/word/2015/wordml/symex" xmlns:wpg="http://schemas.microsoft.com/office/word/2010/wordprocessingGroup" xmlns:wpi="http://schemas.microsoft.com/office/word/2010/wordprocessingInk" xmlns:wne="http://schemas.microsoft.com/office/word/2006/wordml" xmlns:wps="http://schemas.microsoft.com/office/word/2010/wordprocessingShape" mc:Ignorable="w14 w15 w16se w16cid wp14">
+  <w:endnote w:type="separator" w:id="-1">
+    <w:p>
+      <w:pPr>
+        <w:spacing w:after="0" w:line="240" w:lineRule="auto"/>
+      </w:pPr>
+      <w:r>
+        <w:separator/>
+      </w:r>
+    </w:p>
+  </w:endnote>
+  <w:endnote w:type="continuationSeparator" w:id="0">
+    <w:p>
+      <w:pPr>
+        <w:spacing w:after="0" w:line="240" w:lineRule="auto"/>
+      </w:pPr>
+      <w:r>
+        <w:continuationSeparator/>
+      </w:r>
+    </w:p>
+  </w:endnote>
+</w:endnotes>
+</file>
+
+<file path=word/footnotes.xml><?xml version="1.0" encoding="utf-8"?>
+<w:footnotes xmlns:wpc="http://schemas.microsoft.com/office/word/2010/wordprocessingCanvas" xmlns:cx="http://schemas.microsoft.com/office/drawing/2014/chartex" xmlns:cx1="http://schemas.microsoft.com/office/drawing/2015/9/8/chartex" xmlns:cx2="http://schemas.microsoft.com/office/drawing/2015/10/21/chartex" xmlns:cx3="http://schemas.microsoft.com/office/drawing/2016/5/9/chartex" xmlns:cx4="http://schemas.microsoft.com/office/drawing/2016/5/10/chartex" xmlns:cx5="http://schemas.microsoft.com/office/drawing/2016/5/11/chartex" xmlns:cx6="http://schemas.microsoft.com/office/drawing/2016/5/12/chartex" xmlns:cx7="http://schemas.microsoft.com/office/drawing/2016/5/13/chartex" xmlns:cx8="http://schemas.microsoft.com/office/drawing/2016/5/14/chartex" xmlns:mc="http://schemas.openxmlformats.org/markup-compatibility/2006" xmlns:aink="http://schemas.microsoft.com/office/drawing/2016/ink" xmlns:am3d="http://schemas.microsoft.com/office/drawing/2017/model3d" xmlns:o="urn:schemas-microsoft-com:office:office" xmlns:r="http://schemas.openxmlformats.org/officeDocument/2006/relationships" xmlns:m="http://schemas.openxmlformats.org/officeDocument/2006/math" xmlns:v="urn:schemas-microsoft-com:vml" xmlns:wp14="http://schemas.microsoft.com/office/word/2010/wordprocessingDrawing" xmlns:wp="http://schemas.openxmlformats.org/drawingml/2006/wordprocessingDrawing" xmlns:w10="urn:schemas-microsoft-com:office:word" xmlns:w="http://schemas.openxmlformats.org/wordprocessingml/2006/main" xmlns:w14="http://schemas.microsoft.com/office/word/2010/wordml" xmlns:w15="http://schemas.microsoft.com/office/word/2012/wordml" xmlns:w16cid="http://schemas.microsoft.com/office/word/2016/wordml/cid" xmlns:w16se="http://schemas.microsoft.com/office/word/2015/wordml/symex" xmlns:wpg="http://schemas.microsoft.com/office/word/2010/wordprocessingGroup" xmlns:wpi="http://schemas.microsoft.com/office/word/2010/wordprocessingInk" xmlns:wne="http://schemas.microsoft.com/office/word/2006/wordml" xmlns:wps="http://schemas.microsoft.com/office/word/2010/wordprocessingShape" mc:Ignorable="w14 w15 w16se w16cid wp14">
+  <w:footnote w:type="separator" w:id="-1">
+    <w:p>
+      <w:pPr>
+        <w:spacing w:after="0" w:line="240" w:lineRule="auto"/>
+      </w:pPr>
+      <w:r>
+        <w:separator/>
+      </w:r>
+    </w:p>
+  </w:footnote>
+  <w:footnote w:type="continuationSeparator" w:id="0">
+    <w:p>
+      <w:pPr>
+        <w:spacing w:after="0" w:line="240" w:lineRule="auto"/>
+      </w:pPr>
+      <w:r>
+        <w:continuationSeparator/>
+      </w:r>
+    </w:p>
+  </w:footnote>
+</w:footnotes>
+</file>
+
+<file path=word/header1.xml><?xml version="1.0" encoding="utf-8"?>
+<w:hdr xmlns:wpc="http://schemas.microsoft.com/office/word/2010/wordprocessingCanvas" xmlns:cx="http://schemas.microsoft.com/office/drawing/2014/chartex" xmlns:cx1="http://schemas.microsoft.com/office/drawing/2015/9/8/chartex" xmlns:cx2="http://schemas.microsoft.com/office/drawing/2015/10/21/chartex" xmlns:cx3="http://schemas.microsoft.com/office/drawing/2016/5/9/chartex" xmlns:cx4="http://schemas.microsoft.com/office/drawing/2016/5/10/chartex" xmlns:cx5="http://schemas.microsoft.com/office/drawing/2016/5/11/chartex" xmlns:cx6="http://schemas.microsoft.com/office/drawing/2016/5/12/chartex" xmlns:cx7="http://schemas.microsoft.com/office/drawing/2016/5/13/chartex" xmlns:cx8="http://schemas.microsoft.com/office/drawing/2016/5/14/chartex" xmlns:mc="http://schemas.openxmlformats.org/markup-compatibility/2006" xmlns:aink="http://schemas.microsoft.com/office/drawing/2016/ink" xmlns:am3d="http://schemas.microsoft.com/office/drawing/2017/model3d" xmlns:o="urn:schemas-microsoft-com:office:office" xmlns:r="http://schemas.openxmlformats.org/officeDocument/2006/relationships" xmlns:m="http://schemas.openxmlformats.org/officeDocument/2006/math" xmlns:v="urn:schemas-microsoft-com:vml" xmlns:wp14="http://schemas.microsoft.com/office/word/2010/wordprocessingDrawing" xmlns:wp="http://schemas.openxmlformats.org/drawingml/2006/wordprocessingDrawing" xmlns:w10="urn:schemas-microsoft-com:office:word" xmlns:w="http://schemas.openxmlformats.org/wordprocessingml/2006/main" xmlns:w14="http://schemas.microsoft.com/office/word/2010/wordml" xmlns:w15="http://schemas.microsoft.com/office/word/2012/wordml" xmlns:w16cid="http://schemas.microsoft.com/office/word/2016/wordml/cid" xmlns:w16se="http://schemas.microsoft.com/office/word/2015/wordml/symex" xmlns:wpg="http://schemas.microsoft.com/office/word/2010/wordprocessingGroup" xmlns:wpi="http://schemas.microsoft.com/office/word/2010/wordprocessingInk" xmlns:wne="http://schemas.microsoft.com/office/word/2006/wordml" xmlns:wps="http://schemas.microsoft.com/office/word/2010/wordprocessingShape" mc:Ignorable="w14 w15 w16se w16cid wp14">
+  <w:p>
+    <w:pPr>
+      <w:pStyle w:val="En-tte"/>
+    </w:pPr>
+  </w:p>
+  <w:p>
+    <w:pPr>
+      <w:pStyle w:val="En-tte"/>
+    </w:pPr>
+  </w:p>
+</w:hdr>
 </file>
 
 <file path=word/styles.xml><?xml version="1.0" encoding="utf-8"?>
@@ -11523,6 +12119,50 @@
       </w:tcPr>
     </w:tblStylePr>
   </w:style>
+  <w:style w:type="paragraph" w:styleId="En-tte">
+    <w:name w:val="header"/>
+    <w:basedOn w:val="Normal"/>
+    <w:link w:val="En-tteCar"/>
+    <w:uiPriority w:val="99"/>
+    <w:unhideWhenUsed/>
+    <w:rsid w:val="00814420"/>
+    <w:pPr>
+      <w:tabs>
+        <w:tab w:val="center" w:pos="4536"/>
+        <w:tab w:val="right" w:pos="9072"/>
+      </w:tabs>
+      <w:spacing w:after="0" w:line="240" w:lineRule="auto"/>
+    </w:pPr>
+  </w:style>
+  <w:style w:type="character" w:customStyle="1" w:styleId="En-tteCar">
+    <w:name w:val="En-tête Car"/>
+    <w:basedOn w:val="Policepardfaut"/>
+    <w:link w:val="En-tte"/>
+    <w:uiPriority w:val="99"/>
+    <w:rsid w:val="00814420"/>
+  </w:style>
+  <w:style w:type="paragraph" w:styleId="Pieddepage">
+    <w:name w:val="footer"/>
+    <w:basedOn w:val="Normal"/>
+    <w:link w:val="PieddepageCar"/>
+    <w:uiPriority w:val="99"/>
+    <w:unhideWhenUsed/>
+    <w:rsid w:val="00814420"/>
+    <w:pPr>
+      <w:tabs>
+        <w:tab w:val="center" w:pos="4536"/>
+        <w:tab w:val="right" w:pos="9072"/>
+      </w:tabs>
+      <w:spacing w:after="0" w:line="240" w:lineRule="auto"/>
+    </w:pPr>
+  </w:style>
+  <w:style w:type="character" w:customStyle="1" w:styleId="PieddepageCar">
+    <w:name w:val="Pied de page Car"/>
+    <w:basedOn w:val="Policepardfaut"/>
+    <w:link w:val="Pieddepage"/>
+    <w:uiPriority w:val="99"/>
+    <w:rsid w:val="00814420"/>
+  </w:style>
 </w:styles>
 </file>
 

</xml_diff>

<commit_message>
ajout fichier excel  plus modification du rapport
</commit_message>
<xml_diff>
--- a/RapportFinale/Capstone Project Rapport.docx
+++ b/RapportFinale/Capstone Project Rapport.docx
@@ -4772,6 +4772,525 @@
           <w:szCs w:val="33"/>
         </w:rPr>
         <w:t>II-1 New York City.</w:t>
+      </w:r>
+    </w:p>
+    <w:p>
+      <w:r>
+        <w:rPr>
+          <w:rStyle w:val="Accentuation"/>
+          <w:rFonts w:ascii="Arial" w:hAnsi="Arial" w:cs="Arial"/>
+          <w:b/>
+          <w:bCs/>
+          <w:i w:val="0"/>
+          <w:iCs w:val="0"/>
+          <w:color w:val="52565A"/>
+          <w:sz w:val="21"/>
+          <w:szCs w:val="21"/>
+          <w:shd w:val="clear" w:color="auto" w:fill="FFFFFF"/>
+        </w:rPr>
+        <w:t>New York City</w:t>
+      </w:r>
+      <w:r>
+        <w:rPr>
+          <w:rFonts w:ascii="Arial" w:hAnsi="Arial" w:cs="Arial"/>
+          <w:color w:val="3C4043"/>
+          <w:sz w:val="21"/>
+          <w:szCs w:val="21"/>
+          <w:shd w:val="clear" w:color="auto" w:fill="FFFFFF"/>
+        </w:rPr>
+        <w:t> (</w:t>
+      </w:r>
+      <w:r>
+        <w:rPr>
+          <w:rStyle w:val="Accentuation"/>
+          <w:rFonts w:ascii="Arial" w:hAnsi="Arial" w:cs="Arial"/>
+          <w:b/>
+          <w:bCs/>
+          <w:i w:val="0"/>
+          <w:iCs w:val="0"/>
+          <w:color w:val="52565A"/>
+          <w:sz w:val="21"/>
+          <w:szCs w:val="21"/>
+          <w:shd w:val="clear" w:color="auto" w:fill="FFFFFF"/>
+        </w:rPr>
+        <w:t>NYC</w:t>
+      </w:r>
+      <w:r>
+        <w:rPr>
+          <w:rFonts w:ascii="Arial" w:hAnsi="Arial" w:cs="Arial"/>
+          <w:color w:val="3C4043"/>
+          <w:sz w:val="21"/>
+          <w:szCs w:val="21"/>
+          <w:shd w:val="clear" w:color="auto" w:fill="FFFFFF"/>
+        </w:rPr>
+        <w:t xml:space="preserve">), </w:t>
+      </w:r>
+      <w:proofErr w:type="spellStart"/>
+      <w:r>
+        <w:rPr>
+          <w:rFonts w:ascii="Arial" w:hAnsi="Arial" w:cs="Arial"/>
+          <w:color w:val="3C4043"/>
+          <w:sz w:val="21"/>
+          <w:szCs w:val="21"/>
+          <w:shd w:val="clear" w:color="auto" w:fill="FFFFFF"/>
+        </w:rPr>
+        <w:t>also</w:t>
+      </w:r>
+      <w:proofErr w:type="spellEnd"/>
+      <w:r>
+        <w:rPr>
+          <w:rFonts w:ascii="Arial" w:hAnsi="Arial" w:cs="Arial"/>
+          <w:color w:val="3C4043"/>
+          <w:sz w:val="21"/>
+          <w:szCs w:val="21"/>
+          <w:shd w:val="clear" w:color="auto" w:fill="FFFFFF"/>
+        </w:rPr>
+        <w:t xml:space="preserve"> </w:t>
+      </w:r>
+      <w:proofErr w:type="spellStart"/>
+      <w:r>
+        <w:rPr>
+          <w:rFonts w:ascii="Arial" w:hAnsi="Arial" w:cs="Arial"/>
+          <w:color w:val="3C4043"/>
+          <w:sz w:val="21"/>
+          <w:szCs w:val="21"/>
+          <w:shd w:val="clear" w:color="auto" w:fill="FFFFFF"/>
+        </w:rPr>
+        <w:t>known</w:t>
+      </w:r>
+      <w:proofErr w:type="spellEnd"/>
+      <w:r>
+        <w:rPr>
+          <w:rFonts w:ascii="Arial" w:hAnsi="Arial" w:cs="Arial"/>
+          <w:color w:val="3C4043"/>
+          <w:sz w:val="21"/>
+          <w:szCs w:val="21"/>
+          <w:shd w:val="clear" w:color="auto" w:fill="FFFFFF"/>
+        </w:rPr>
+        <w:t xml:space="preserve"> as the </w:t>
+      </w:r>
+      <w:r>
+        <w:rPr>
+          <w:rStyle w:val="Accentuation"/>
+          <w:rFonts w:ascii="Arial" w:hAnsi="Arial" w:cs="Arial"/>
+          <w:b/>
+          <w:bCs/>
+          <w:i w:val="0"/>
+          <w:iCs w:val="0"/>
+          <w:color w:val="52565A"/>
+          <w:sz w:val="21"/>
+          <w:szCs w:val="21"/>
+          <w:shd w:val="clear" w:color="auto" w:fill="FFFFFF"/>
+        </w:rPr>
+        <w:t>City</w:t>
+      </w:r>
+      <w:r>
+        <w:rPr>
+          <w:rFonts w:ascii="Arial" w:hAnsi="Arial" w:cs="Arial"/>
+          <w:color w:val="3C4043"/>
+          <w:sz w:val="21"/>
+          <w:szCs w:val="21"/>
+          <w:shd w:val="clear" w:color="auto" w:fill="FFFFFF"/>
+        </w:rPr>
+        <w:t> of </w:t>
+      </w:r>
+      <w:r>
+        <w:rPr>
+          <w:rStyle w:val="Accentuation"/>
+          <w:rFonts w:ascii="Arial" w:hAnsi="Arial" w:cs="Arial"/>
+          <w:b/>
+          <w:bCs/>
+          <w:i w:val="0"/>
+          <w:iCs w:val="0"/>
+          <w:color w:val="52565A"/>
+          <w:sz w:val="21"/>
+          <w:szCs w:val="21"/>
+          <w:shd w:val="clear" w:color="auto" w:fill="FFFFFF"/>
+        </w:rPr>
+        <w:t>New York</w:t>
+      </w:r>
+      <w:r>
+        <w:rPr>
+          <w:rFonts w:ascii="Arial" w:hAnsi="Arial" w:cs="Arial"/>
+          <w:color w:val="3C4043"/>
+          <w:sz w:val="21"/>
+          <w:szCs w:val="21"/>
+          <w:shd w:val="clear" w:color="auto" w:fill="FFFFFF"/>
+        </w:rPr>
+        <w:t xml:space="preserve"> or </w:t>
+      </w:r>
+      <w:proofErr w:type="spellStart"/>
+      <w:r>
+        <w:rPr>
+          <w:rFonts w:ascii="Arial" w:hAnsi="Arial" w:cs="Arial"/>
+          <w:color w:val="3C4043"/>
+          <w:sz w:val="21"/>
+          <w:szCs w:val="21"/>
+          <w:shd w:val="clear" w:color="auto" w:fill="FFFFFF"/>
+        </w:rPr>
+        <w:t>simply</w:t>
+      </w:r>
+      <w:proofErr w:type="spellEnd"/>
+      <w:r>
+        <w:rPr>
+          <w:rFonts w:ascii="Arial" w:hAnsi="Arial" w:cs="Arial"/>
+          <w:color w:val="3C4043"/>
+          <w:sz w:val="21"/>
+          <w:szCs w:val="21"/>
+          <w:shd w:val="clear" w:color="auto" w:fill="FFFFFF"/>
+        </w:rPr>
+        <w:t> </w:t>
+      </w:r>
+      <w:r>
+        <w:rPr>
+          <w:rStyle w:val="Accentuation"/>
+          <w:rFonts w:ascii="Arial" w:hAnsi="Arial" w:cs="Arial"/>
+          <w:b/>
+          <w:bCs/>
+          <w:i w:val="0"/>
+          <w:iCs w:val="0"/>
+          <w:color w:val="52565A"/>
+          <w:sz w:val="21"/>
+          <w:szCs w:val="21"/>
+          <w:shd w:val="clear" w:color="auto" w:fill="FFFFFF"/>
+        </w:rPr>
+        <w:t>New York</w:t>
+      </w:r>
+      <w:r>
+        <w:rPr>
+          <w:rFonts w:ascii="Arial" w:hAnsi="Arial" w:cs="Arial"/>
+          <w:color w:val="3C4043"/>
+          <w:sz w:val="21"/>
+          <w:szCs w:val="21"/>
+          <w:shd w:val="clear" w:color="auto" w:fill="FFFFFF"/>
+        </w:rPr>
+        <w:t> (</w:t>
+      </w:r>
+      <w:r>
+        <w:rPr>
+          <w:rStyle w:val="Accentuation"/>
+          <w:rFonts w:ascii="Arial" w:hAnsi="Arial" w:cs="Arial"/>
+          <w:b/>
+          <w:bCs/>
+          <w:i w:val="0"/>
+          <w:iCs w:val="0"/>
+          <w:color w:val="52565A"/>
+          <w:sz w:val="21"/>
+          <w:szCs w:val="21"/>
+          <w:shd w:val="clear" w:color="auto" w:fill="FFFFFF"/>
+        </w:rPr>
+        <w:t>NY</w:t>
+      </w:r>
+      <w:r>
+        <w:rPr>
+          <w:rFonts w:ascii="Arial" w:hAnsi="Arial" w:cs="Arial"/>
+          <w:color w:val="3C4043"/>
+          <w:sz w:val="21"/>
+          <w:szCs w:val="21"/>
+          <w:shd w:val="clear" w:color="auto" w:fill="FFFFFF"/>
+        </w:rPr>
+        <w:t xml:space="preserve">), </w:t>
+      </w:r>
+      <w:proofErr w:type="spellStart"/>
+      <w:r>
+        <w:rPr>
+          <w:rFonts w:ascii="Arial" w:hAnsi="Arial" w:cs="Arial"/>
+          <w:color w:val="3C4043"/>
+          <w:sz w:val="21"/>
+          <w:szCs w:val="21"/>
+          <w:shd w:val="clear" w:color="auto" w:fill="FFFFFF"/>
+        </w:rPr>
+        <w:t>is</w:t>
+      </w:r>
+      <w:proofErr w:type="spellEnd"/>
+      <w:r>
+        <w:rPr>
+          <w:rFonts w:ascii="Arial" w:hAnsi="Arial" w:cs="Arial"/>
+          <w:color w:val="3C4043"/>
+          <w:sz w:val="21"/>
+          <w:szCs w:val="21"/>
+          <w:shd w:val="clear" w:color="auto" w:fill="FFFFFF"/>
+        </w:rPr>
+        <w:t xml:space="preserve"> the </w:t>
+      </w:r>
+      <w:proofErr w:type="spellStart"/>
+      <w:r>
+        <w:rPr>
+          <w:rFonts w:ascii="Arial" w:hAnsi="Arial" w:cs="Arial"/>
+          <w:color w:val="3C4043"/>
+          <w:sz w:val="21"/>
+          <w:szCs w:val="21"/>
+          <w:shd w:val="clear" w:color="auto" w:fill="FFFFFF"/>
+        </w:rPr>
+        <w:t>most</w:t>
+      </w:r>
+      <w:proofErr w:type="spellEnd"/>
+      <w:r>
+        <w:rPr>
+          <w:rFonts w:ascii="Arial" w:hAnsi="Arial" w:cs="Arial"/>
+          <w:color w:val="3C4043"/>
+          <w:sz w:val="21"/>
+          <w:szCs w:val="21"/>
+          <w:shd w:val="clear" w:color="auto" w:fill="FFFFFF"/>
+        </w:rPr>
+        <w:t xml:space="preserve"> </w:t>
+      </w:r>
+      <w:proofErr w:type="spellStart"/>
+      <w:r>
+        <w:rPr>
+          <w:rFonts w:ascii="Arial" w:hAnsi="Arial" w:cs="Arial"/>
+          <w:color w:val="3C4043"/>
+          <w:sz w:val="21"/>
+          <w:szCs w:val="21"/>
+          <w:shd w:val="clear" w:color="auto" w:fill="FFFFFF"/>
+        </w:rPr>
+        <w:t>populous</w:t>
+      </w:r>
+      <w:proofErr w:type="spellEnd"/>
+      <w:r>
+        <w:rPr>
+          <w:rFonts w:ascii="Arial" w:hAnsi="Arial" w:cs="Arial"/>
+          <w:color w:val="3C4043"/>
+          <w:sz w:val="21"/>
+          <w:szCs w:val="21"/>
+          <w:shd w:val="clear" w:color="auto" w:fill="FFFFFF"/>
+        </w:rPr>
+        <w:t> </w:t>
+      </w:r>
+      <w:r>
+        <w:rPr>
+          <w:rStyle w:val="Accentuation"/>
+          <w:rFonts w:ascii="Arial" w:hAnsi="Arial" w:cs="Arial"/>
+          <w:b/>
+          <w:bCs/>
+          <w:i w:val="0"/>
+          <w:iCs w:val="0"/>
+          <w:color w:val="52565A"/>
+          <w:sz w:val="21"/>
+          <w:szCs w:val="21"/>
+          <w:shd w:val="clear" w:color="auto" w:fill="FFFFFF"/>
+        </w:rPr>
+        <w:t>city</w:t>
+      </w:r>
+      <w:r>
+        <w:rPr>
+          <w:rFonts w:ascii="Arial" w:hAnsi="Arial" w:cs="Arial"/>
+          <w:color w:val="3C4043"/>
+          <w:sz w:val="21"/>
+          <w:szCs w:val="21"/>
+          <w:shd w:val="clear" w:color="auto" w:fill="FFFFFF"/>
+        </w:rPr>
+        <w:t> in the United States</w:t>
+      </w:r>
+      <w:r>
+        <w:rPr>
+          <w:rFonts w:ascii="Arial" w:hAnsi="Arial" w:cs="Arial"/>
+          <w:color w:val="3C4043"/>
+          <w:sz w:val="21"/>
+          <w:szCs w:val="21"/>
+          <w:shd w:val="clear" w:color="auto" w:fill="FFFFFF"/>
+        </w:rPr>
+        <w:t xml:space="preserve"> </w:t>
+      </w:r>
+      <w:proofErr w:type="spellStart"/>
+      <w:r>
+        <w:rPr>
+          <w:rFonts w:ascii="Arial" w:hAnsi="Arial" w:cs="Arial"/>
+          <w:color w:val="3C4043"/>
+          <w:sz w:val="21"/>
+          <w:szCs w:val="21"/>
+          <w:shd w:val="clear" w:color="auto" w:fill="FFFFFF"/>
+        </w:rPr>
+        <w:t>with</w:t>
+      </w:r>
+      <w:proofErr w:type="spellEnd"/>
+      <w:r>
+        <w:rPr>
+          <w:rFonts w:ascii="Arial" w:hAnsi="Arial" w:cs="Arial"/>
+          <w:color w:val="3C4043"/>
+          <w:sz w:val="21"/>
+          <w:szCs w:val="21"/>
+          <w:shd w:val="clear" w:color="auto" w:fill="FFFFFF"/>
+        </w:rPr>
+        <w:t xml:space="preserve"> </w:t>
+      </w:r>
+      <w:proofErr w:type="spellStart"/>
+      <w:r>
+        <w:rPr>
+          <w:rFonts w:ascii="Arial" w:hAnsi="Arial" w:cs="Arial"/>
+          <w:color w:val="3C4043"/>
+          <w:sz w:val="21"/>
+          <w:szCs w:val="21"/>
+          <w:shd w:val="clear" w:color="auto" w:fill="FFFFFF"/>
+        </w:rPr>
+        <w:t>polpulation</w:t>
+      </w:r>
+      <w:proofErr w:type="spellEnd"/>
+      <w:r>
+        <w:rPr>
+          <w:rFonts w:ascii="Arial" w:hAnsi="Arial" w:cs="Arial"/>
+          <w:color w:val="3C4043"/>
+          <w:sz w:val="21"/>
+          <w:szCs w:val="21"/>
+          <w:shd w:val="clear" w:color="auto" w:fill="FFFFFF"/>
+        </w:rPr>
+        <w:t xml:space="preserve"> of 8398748 </w:t>
+      </w:r>
+      <w:proofErr w:type="spellStart"/>
+      <w:proofErr w:type="gramStart"/>
+      <w:r>
+        <w:rPr>
+          <w:rFonts w:ascii="Arial" w:hAnsi="Arial" w:cs="Arial"/>
+          <w:color w:val="3C4043"/>
+          <w:sz w:val="21"/>
+          <w:szCs w:val="21"/>
+          <w:shd w:val="clear" w:color="auto" w:fill="FFFFFF"/>
+        </w:rPr>
+        <w:t>inhabitants.This</w:t>
+      </w:r>
+      <w:proofErr w:type="spellEnd"/>
+      <w:proofErr w:type="gramEnd"/>
+      <w:r>
+        <w:rPr>
+          <w:rFonts w:ascii="Arial" w:hAnsi="Arial" w:cs="Arial"/>
+          <w:color w:val="3C4043"/>
+          <w:sz w:val="21"/>
+          <w:szCs w:val="21"/>
+          <w:shd w:val="clear" w:color="auto" w:fill="FFFFFF"/>
+        </w:rPr>
+        <w:t xml:space="preserve"> </w:t>
+      </w:r>
+      <w:proofErr w:type="spellStart"/>
+      <w:r>
+        <w:rPr>
+          <w:rFonts w:ascii="Arial" w:hAnsi="Arial" w:cs="Arial"/>
+          <w:color w:val="3C4043"/>
+          <w:sz w:val="21"/>
+          <w:szCs w:val="21"/>
+          <w:shd w:val="clear" w:color="auto" w:fill="FFFFFF"/>
+        </w:rPr>
+        <w:t>is</w:t>
+      </w:r>
+      <w:proofErr w:type="spellEnd"/>
+      <w:r>
+        <w:rPr>
+          <w:rFonts w:ascii="Arial" w:hAnsi="Arial" w:cs="Arial"/>
+          <w:color w:val="3C4043"/>
+          <w:sz w:val="21"/>
+          <w:szCs w:val="21"/>
+          <w:shd w:val="clear" w:color="auto" w:fill="FFFFFF"/>
+        </w:rPr>
+        <w:t xml:space="preserve"> the first city on </w:t>
+      </w:r>
+      <w:proofErr w:type="spellStart"/>
+      <w:r>
+        <w:rPr>
+          <w:rFonts w:ascii="Arial" w:hAnsi="Arial" w:cs="Arial"/>
+          <w:color w:val="3C4043"/>
+          <w:sz w:val="21"/>
+          <w:szCs w:val="21"/>
+          <w:shd w:val="clear" w:color="auto" w:fill="FFFFFF"/>
+        </w:rPr>
+        <w:t>which</w:t>
+      </w:r>
+      <w:proofErr w:type="spellEnd"/>
+      <w:r>
+        <w:rPr>
+          <w:rFonts w:ascii="Arial" w:hAnsi="Arial" w:cs="Arial"/>
+          <w:color w:val="3C4043"/>
+          <w:sz w:val="21"/>
+          <w:szCs w:val="21"/>
+          <w:shd w:val="clear" w:color="auto" w:fill="FFFFFF"/>
+        </w:rPr>
+        <w:t xml:space="preserve"> ours first </w:t>
+      </w:r>
+      <w:proofErr w:type="spellStart"/>
+      <w:r>
+        <w:rPr>
+          <w:rFonts w:ascii="Arial" w:hAnsi="Arial" w:cs="Arial"/>
+          <w:color w:val="3C4043"/>
+          <w:sz w:val="21"/>
+          <w:szCs w:val="21"/>
+          <w:shd w:val="clear" w:color="auto" w:fill="FFFFFF"/>
+        </w:rPr>
+        <w:t>analisys</w:t>
+      </w:r>
+      <w:proofErr w:type="spellEnd"/>
+      <w:r>
+        <w:rPr>
+          <w:rFonts w:ascii="Arial" w:hAnsi="Arial" w:cs="Arial"/>
+          <w:color w:val="3C4043"/>
+          <w:sz w:val="21"/>
+          <w:szCs w:val="21"/>
+          <w:shd w:val="clear" w:color="auto" w:fill="FFFFFF"/>
+        </w:rPr>
+        <w:t xml:space="preserve"> </w:t>
+      </w:r>
+      <w:proofErr w:type="spellStart"/>
+      <w:r>
+        <w:rPr>
+          <w:rFonts w:ascii="Arial" w:hAnsi="Arial" w:cs="Arial"/>
+          <w:color w:val="3C4043"/>
+          <w:sz w:val="21"/>
+          <w:szCs w:val="21"/>
+          <w:shd w:val="clear" w:color="auto" w:fill="FFFFFF"/>
+        </w:rPr>
+        <w:t>wiil</w:t>
+      </w:r>
+      <w:proofErr w:type="spellEnd"/>
+      <w:r>
+        <w:rPr>
+          <w:rFonts w:ascii="Arial" w:hAnsi="Arial" w:cs="Arial"/>
+          <w:color w:val="3C4043"/>
+          <w:sz w:val="21"/>
+          <w:szCs w:val="21"/>
+          <w:shd w:val="clear" w:color="auto" w:fill="FFFFFF"/>
+        </w:rPr>
+        <w:t xml:space="preserve"> </w:t>
+      </w:r>
+      <w:proofErr w:type="spellStart"/>
+      <w:r>
+        <w:rPr>
+          <w:rFonts w:ascii="Arial" w:hAnsi="Arial" w:cs="Arial"/>
+          <w:color w:val="3C4043"/>
+          <w:sz w:val="21"/>
+          <w:szCs w:val="21"/>
+          <w:shd w:val="clear" w:color="auto" w:fill="FFFFFF"/>
+        </w:rPr>
+        <w:t>be</w:t>
+      </w:r>
+      <w:proofErr w:type="spellEnd"/>
+      <w:r>
+        <w:rPr>
+          <w:rFonts w:ascii="Arial" w:hAnsi="Arial" w:cs="Arial"/>
+          <w:color w:val="3C4043"/>
+          <w:sz w:val="21"/>
+          <w:szCs w:val="21"/>
+          <w:shd w:val="clear" w:color="auto" w:fill="FFFFFF"/>
+        </w:rPr>
+        <w:t xml:space="preserve"> </w:t>
+      </w:r>
+      <w:proofErr w:type="spellStart"/>
+      <w:r>
+        <w:rPr>
+          <w:rFonts w:ascii="Arial" w:hAnsi="Arial" w:cs="Arial"/>
+          <w:color w:val="3C4043"/>
+          <w:sz w:val="21"/>
+          <w:szCs w:val="21"/>
+          <w:shd w:val="clear" w:color="auto" w:fill="FFFFFF"/>
+        </w:rPr>
+        <w:t>focussed</w:t>
+      </w:r>
+      <w:proofErr w:type="spellEnd"/>
+      <w:r>
+        <w:rPr>
+          <w:rFonts w:ascii="Arial" w:hAnsi="Arial" w:cs="Arial"/>
+          <w:color w:val="3C4043"/>
+          <w:sz w:val="21"/>
+          <w:szCs w:val="21"/>
+          <w:shd w:val="clear" w:color="auto" w:fill="FFFFFF"/>
+        </w:rPr>
+        <w:t>.</w:t>
       </w:r>
     </w:p>
     <w:p>
@@ -6520,14 +7039,130 @@
         </w:rPr>
       </w:pPr>
       <w:r>
+        <w:rPr>
+          <w:color w:val="000000"/>
+          <w:sz w:val="21"/>
+          <w:szCs w:val="21"/>
+        </w:rPr>
+        <w:t xml:space="preserve">In </w:t>
+      </w:r>
+      <w:proofErr w:type="spellStart"/>
+      <w:r>
+        <w:rPr>
+          <w:color w:val="000000"/>
+          <w:sz w:val="21"/>
+          <w:szCs w:val="21"/>
+        </w:rPr>
+        <w:t>terms</w:t>
+      </w:r>
+      <w:proofErr w:type="spellEnd"/>
+      <w:r>
+        <w:rPr>
+          <w:color w:val="000000"/>
+          <w:sz w:val="21"/>
+          <w:szCs w:val="21"/>
+        </w:rPr>
+        <w:t xml:space="preserve"> of venues </w:t>
+      </w:r>
+      <w:proofErr w:type="spellStart"/>
+      <w:proofErr w:type="gramStart"/>
+      <w:r>
+        <w:rPr>
+          <w:color w:val="000000"/>
+          <w:sz w:val="21"/>
+          <w:szCs w:val="21"/>
+        </w:rPr>
+        <w:t>diversity,there</w:t>
+      </w:r>
+      <w:proofErr w:type="spellEnd"/>
+      <w:proofErr w:type="gramEnd"/>
+      <w:r>
+        <w:rPr>
+          <w:color w:val="000000"/>
+          <w:sz w:val="21"/>
+          <w:szCs w:val="21"/>
+        </w:rPr>
+        <w:t xml:space="preserve"> </w:t>
+      </w:r>
+      <w:proofErr w:type="spellStart"/>
+      <w:r>
+        <w:rPr>
+          <w:color w:val="000000"/>
+          <w:sz w:val="21"/>
+          <w:szCs w:val="21"/>
+        </w:rPr>
+        <w:t>is</w:t>
+      </w:r>
+      <w:proofErr w:type="spellEnd"/>
+      <w:r>
+        <w:rPr>
+          <w:color w:val="000000"/>
+          <w:sz w:val="21"/>
+          <w:szCs w:val="21"/>
+        </w:rPr>
+        <w:t xml:space="preserve"> </w:t>
+      </w:r>
+      <w:r>
+        <w:rPr>
+          <w:color w:val="000000"/>
+          <w:sz w:val="21"/>
+          <w:szCs w:val="21"/>
+        </w:rPr>
+        <w:t xml:space="preserve">429 venues </w:t>
+      </w:r>
+      <w:proofErr w:type="spellStart"/>
+      <w:r>
+        <w:rPr>
+          <w:color w:val="000000"/>
+          <w:sz w:val="21"/>
+          <w:szCs w:val="21"/>
+        </w:rPr>
+        <w:t>categori</w:t>
+      </w:r>
+      <w:r>
+        <w:rPr>
+          <w:color w:val="000000"/>
+          <w:sz w:val="21"/>
+          <w:szCs w:val="21"/>
+        </w:rPr>
+        <w:t>es</w:t>
+      </w:r>
+      <w:proofErr w:type="spellEnd"/>
+      <w:r>
+        <w:rPr>
+          <w:color w:val="000000"/>
+          <w:sz w:val="21"/>
+          <w:szCs w:val="21"/>
+        </w:rPr>
+        <w:t>.</w:t>
+      </w:r>
+    </w:p>
+    <w:p>
+      <w:pPr>
+        <w:pStyle w:val="PrformatHTML"/>
+        <w:shd w:val="clear" w:color="auto" w:fill="FFFFFF"/>
+        <w:wordWrap w:val="0"/>
+        <w:textAlignment w:val="baseline"/>
+        <w:rPr>
+          <w:color w:val="000000"/>
+          <w:sz w:val="21"/>
+          <w:szCs w:val="21"/>
+        </w:rPr>
+      </w:pPr>
+      <w:bookmarkStart w:id="0" w:name="_GoBack"/>
+      <w:r>
+        <w:rPr>
+          <w:noProof/>
+        </w:rPr>
+        <w:lastRenderedPageBreak/>
         <w:drawing>
-          <wp:anchor distT="0" distB="0" distL="114300" distR="114300" simplePos="0" relativeHeight="251671552" behindDoc="0" locked="0" layoutInCell="1" allowOverlap="1" wp14:anchorId="729DD8B4" wp14:editId="317961BC">
+          <wp:anchor distT="0" distB="0" distL="114300" distR="114300" simplePos="0" relativeHeight="251671552" behindDoc="0" locked="0" layoutInCell="1" allowOverlap="1" wp14:anchorId="729DD8B4" wp14:editId="15EDBBAE">
             <wp:simplePos x="0" y="0"/>
             <wp:positionH relativeFrom="page">
-              <wp:posOffset>586740</wp:posOffset>
+              <wp:posOffset>487680</wp:posOffset>
             </wp:positionH>
             <wp:positionV relativeFrom="paragraph">
-              <wp:posOffset>188595</wp:posOffset>
+              <wp:posOffset>715645</wp:posOffset>
             </wp:positionV>
             <wp:extent cx="6955155" cy="1143000"/>
             <wp:effectExtent l="0" t="0" r="0" b="0"/>
@@ -6583,124 +7218,13 @@
           </wp:anchor>
         </w:drawing>
       </w:r>
-      <w:r>
-        <w:rPr>
-          <w:color w:val="000000"/>
-          <w:sz w:val="21"/>
-          <w:szCs w:val="21"/>
-        </w:rPr>
-        <w:t xml:space="preserve">In </w:t>
-      </w:r>
-      <w:proofErr w:type="spellStart"/>
-      <w:r>
-        <w:rPr>
-          <w:color w:val="000000"/>
-          <w:sz w:val="21"/>
-          <w:szCs w:val="21"/>
-        </w:rPr>
-        <w:t>terms</w:t>
-      </w:r>
-      <w:proofErr w:type="spellEnd"/>
-      <w:r>
-        <w:rPr>
-          <w:color w:val="000000"/>
-          <w:sz w:val="21"/>
-          <w:szCs w:val="21"/>
-        </w:rPr>
-        <w:t xml:space="preserve"> of venues </w:t>
-      </w:r>
-      <w:proofErr w:type="spellStart"/>
-      <w:proofErr w:type="gramStart"/>
-      <w:r>
-        <w:rPr>
-          <w:color w:val="000000"/>
-          <w:sz w:val="21"/>
-          <w:szCs w:val="21"/>
-        </w:rPr>
-        <w:t>diversity,there</w:t>
-      </w:r>
-      <w:proofErr w:type="spellEnd"/>
-      <w:proofErr w:type="gramEnd"/>
-      <w:r>
-        <w:rPr>
-          <w:color w:val="000000"/>
-          <w:sz w:val="21"/>
-          <w:szCs w:val="21"/>
-        </w:rPr>
-        <w:t xml:space="preserve"> </w:t>
-      </w:r>
-      <w:proofErr w:type="spellStart"/>
-      <w:r>
-        <w:rPr>
-          <w:color w:val="000000"/>
-          <w:sz w:val="21"/>
-          <w:szCs w:val="21"/>
-        </w:rPr>
-        <w:t>is</w:t>
-      </w:r>
-      <w:proofErr w:type="spellEnd"/>
-      <w:r>
-        <w:rPr>
-          <w:color w:val="000000"/>
-          <w:sz w:val="21"/>
-          <w:szCs w:val="21"/>
-        </w:rPr>
-        <w:t xml:space="preserve"> </w:t>
-      </w:r>
-      <w:r>
-        <w:rPr>
-          <w:color w:val="000000"/>
-          <w:sz w:val="21"/>
-          <w:szCs w:val="21"/>
-        </w:rPr>
-        <w:t xml:space="preserve">429 venues </w:t>
-      </w:r>
-      <w:proofErr w:type="spellStart"/>
-      <w:r>
-        <w:rPr>
-          <w:color w:val="000000"/>
-          <w:sz w:val="21"/>
-          <w:szCs w:val="21"/>
-        </w:rPr>
-        <w:t>categori</w:t>
-      </w:r>
-      <w:r>
-        <w:rPr>
-          <w:color w:val="000000"/>
-          <w:sz w:val="21"/>
-          <w:szCs w:val="21"/>
-        </w:rPr>
-        <w:t>es</w:t>
-      </w:r>
-      <w:proofErr w:type="spellEnd"/>
-      <w:r>
-        <w:rPr>
-          <w:color w:val="000000"/>
-          <w:sz w:val="21"/>
-          <w:szCs w:val="21"/>
-        </w:rPr>
-        <w:t>.</w:t>
-      </w:r>
-    </w:p>
-    <w:p>
-      <w:pPr>
-        <w:pStyle w:val="PrformatHTML"/>
-        <w:shd w:val="clear" w:color="auto" w:fill="FFFFFF"/>
-        <w:wordWrap w:val="0"/>
-        <w:textAlignment w:val="baseline"/>
-        <w:rPr>
-          <w:color w:val="000000"/>
-          <w:sz w:val="21"/>
-          <w:szCs w:val="21"/>
-        </w:rPr>
-      </w:pPr>
-      <w:r>
-        <w:rPr>
-          <w:color w:val="000000"/>
-          <w:sz w:val="21"/>
-          <w:szCs w:val="21"/>
-        </w:rPr>
-        <w:lastRenderedPageBreak/>
+      <w:bookmarkEnd w:id="0"/>
+      <w:r>
+        <w:rPr>
+          <w:color w:val="000000"/>
+          <w:sz w:val="21"/>
+          <w:szCs w:val="21"/>
+        </w:rPr>
         <w:t xml:space="preserve">As </w:t>
       </w:r>
       <w:proofErr w:type="spellStart"/>
@@ -7447,6 +7971,7 @@
         <w:rPr>
           <w:noProof/>
         </w:rPr>
+        <w:lastRenderedPageBreak/>
         <w:drawing>
           <wp:anchor distT="0" distB="0" distL="114300" distR="114300" simplePos="0" relativeHeight="251676672" behindDoc="0" locked="0" layoutInCell="1" allowOverlap="1" wp14:anchorId="3B78616C" wp14:editId="7F13595C">
             <wp:simplePos x="0" y="0"/>
@@ -7635,19 +8160,31 @@
       <w:r>
         <w:t xml:space="preserve">Top 50 of restaurants in NYC </w:t>
       </w:r>
-      <w:fldSimple w:instr=" SEQ Top_50_of_restaurants_in_NYC \* ARABIC ">
-        <w:r>
-          <w:rPr>
-            <w:noProof/>
-          </w:rPr>
-          <w:t>1</w:t>
-        </w:r>
-      </w:fldSimple>
+      <w:r>
+        <w:fldChar w:fldCharType="begin"/>
+      </w:r>
+      <w:r>
+        <w:instrText xml:space="preserve"> SEQ Top_50_of_restaurants_in_NYC \* ARABIC </w:instrText>
+      </w:r>
+      <w:r>
+        <w:fldChar w:fldCharType="separate"/>
+      </w:r>
+      <w:r>
+        <w:rPr>
+          <w:noProof/>
+        </w:rPr>
+        <w:t>1</w:t>
+      </w:r>
+      <w:r>
+        <w:rPr>
+          <w:noProof/>
+        </w:rPr>
+        <w:fldChar w:fldCharType="end"/>
+      </w:r>
     </w:p>
     <w:p>
       <w:proofErr w:type="spellStart"/>
       <w:r>
-        <w:lastRenderedPageBreak/>
         <w:t>With</w:t>
       </w:r>
       <w:proofErr w:type="spellEnd"/>
@@ -7827,6 +8364,7 @@
         <w:rPr>
           <w:noProof/>
         </w:rPr>
+        <w:lastRenderedPageBreak/>
         <w:drawing>
           <wp:anchor distT="0" distB="0" distL="114300" distR="114300" simplePos="0" relativeHeight="251683840" behindDoc="0" locked="0" layoutInCell="1" allowOverlap="1" wp14:anchorId="43BB8854" wp14:editId="144D3338">
             <wp:simplePos x="0" y="0"/>
@@ -8566,7 +9104,6 @@
     </w:p>
     <w:p>
       <w:r>
-        <w:lastRenderedPageBreak/>
         <w:t xml:space="preserve">In </w:t>
       </w:r>
       <w:proofErr w:type="spellStart"/>
@@ -8870,6 +9407,10 @@
     </w:p>
     <w:p>
       <w:r>
+        <w:rPr>
+          <w:noProof/>
+        </w:rPr>
+        <w:lastRenderedPageBreak/>
         <w:drawing>
           <wp:anchor distT="0" distB="0" distL="114300" distR="114300" simplePos="0" relativeHeight="251685888" behindDoc="0" locked="0" layoutInCell="1" allowOverlap="1" wp14:anchorId="735C055F" wp14:editId="1B864ED3">
             <wp:simplePos x="0" y="0"/>
@@ -9276,14 +9817,30 @@
                             <w:r>
                               <w:t xml:space="preserve">  cluster </w:t>
                             </w:r>
-                            <w:fldSimple w:instr=" SEQ best_k_for_the_kmeans_cluster \* ARABIC ">
-                              <w:r>
-                                <w:rPr>
-                                  <w:noProof/>
-                                </w:rPr>
-                                <w:t>1</w:t>
-                              </w:r>
-                            </w:fldSimple>
+                            <w:r>
+                              <w:fldChar w:fldCharType="begin"/>
+                            </w:r>
+                            <w:r>
+                              <w:instrText xml:space="preserve"> SEQ best_k_for_the_kmeans_cluster \* ARAB</w:instrText>
+                            </w:r>
+                            <w:r>
+                              <w:instrText xml:space="preserve">IC </w:instrText>
+                            </w:r>
+                            <w:r>
+                              <w:fldChar w:fldCharType="separate"/>
+                            </w:r>
+                            <w:r>
+                              <w:rPr>
+                                <w:noProof/>
+                              </w:rPr>
+                              <w:t>1</w:t>
+                            </w:r>
+                            <w:r>
+                              <w:rPr>
+                                <w:noProof/>
+                              </w:rPr>
+                              <w:fldChar w:fldCharType="end"/>
+                            </w:r>
                           </w:p>
                         </w:txbxContent>
                       </wps:txbx>
@@ -9324,14 +9881,30 @@
                       <w:r>
                         <w:t xml:space="preserve">  cluster </w:t>
                       </w:r>
-                      <w:fldSimple w:instr=" SEQ best_k_for_the_kmeans_cluster \* ARABIC ">
-                        <w:r>
-                          <w:rPr>
-                            <w:noProof/>
-                          </w:rPr>
-                          <w:t>1</w:t>
-                        </w:r>
-                      </w:fldSimple>
+                      <w:r>
+                        <w:fldChar w:fldCharType="begin"/>
+                      </w:r>
+                      <w:r>
+                        <w:instrText xml:space="preserve"> SEQ best_k_for_the_kmeans_cluster \* ARAB</w:instrText>
+                      </w:r>
+                      <w:r>
+                        <w:instrText xml:space="preserve">IC </w:instrText>
+                      </w:r>
+                      <w:r>
+                        <w:fldChar w:fldCharType="separate"/>
+                      </w:r>
+                      <w:r>
+                        <w:rPr>
+                          <w:noProof/>
+                        </w:rPr>
+                        <w:t>1</w:t>
+                      </w:r>
+                      <w:r>
+                        <w:rPr>
+                          <w:noProof/>
+                        </w:rPr>
+                        <w:fldChar w:fldCharType="end"/>
+                      </w:r>
                     </w:p>
                   </w:txbxContent>
                 </v:textbox>
@@ -9342,6 +9915,9 @@
         </mc:AlternateContent>
       </w:r>
       <w:r>
+        <w:rPr>
+          <w:noProof/>
+        </w:rPr>
         <w:drawing>
           <wp:anchor distT="0" distB="0" distL="114300" distR="114300" simplePos="0" relativeHeight="251686912" behindDoc="0" locked="0" layoutInCell="1" allowOverlap="1" wp14:anchorId="43C9D294" wp14:editId="1B4E2E6D">
             <wp:simplePos x="0" y="0"/>
@@ -9637,14 +10213,27 @@
       <w:r>
         <w:t xml:space="preserve"> cluster </w:t>
       </w:r>
-      <w:fldSimple w:instr=" SEQ best_k_for_the_kmeans_cluster \* ARABIC ">
-        <w:r>
-          <w:rPr>
-            <w:noProof/>
-          </w:rPr>
-          <w:t>2</w:t>
-        </w:r>
-      </w:fldSimple>
+      <w:r>
+        <w:fldChar w:fldCharType="begin"/>
+      </w:r>
+      <w:r>
+        <w:instrText xml:space="preserve"> SEQ best_k_for_the_kmeans_cluster \* ARABIC </w:instrText>
+      </w:r>
+      <w:r>
+        <w:fldChar w:fldCharType="separate"/>
+      </w:r>
+      <w:r>
+        <w:rPr>
+          <w:noProof/>
+        </w:rPr>
+        <w:t>2</w:t>
+      </w:r>
+      <w:r>
+        <w:rPr>
+          <w:noProof/>
+        </w:rPr>
+        <w:fldChar w:fldCharType="end"/>
+      </w:r>
     </w:p>
     <w:p>
       <w:r>
@@ -9691,6 +10280,9 @@
     <w:p/>
     <w:p>
       <w:r>
+        <w:rPr>
+          <w:noProof/>
+        </w:rPr>
         <w:drawing>
           <wp:anchor distT="0" distB="0" distL="114300" distR="114300" simplePos="0" relativeHeight="251711488" behindDoc="0" locked="0" layoutInCell="1" allowOverlap="1" wp14:anchorId="34781154" wp14:editId="7BE8DFC0">
             <wp:simplePos x="0" y="0"/>
@@ -9795,14 +10387,27 @@
                             <w:r>
                               <w:t xml:space="preserve">NYC cluster </w:t>
                             </w:r>
-                            <w:fldSimple w:instr=" SEQ NYC_cluster_1 \* ARABIC ">
-                              <w:r>
-                                <w:rPr>
-                                  <w:noProof/>
-                                </w:rPr>
-                                <w:t>1</w:t>
-                              </w:r>
-                            </w:fldSimple>
+                            <w:r>
+                              <w:fldChar w:fldCharType="begin"/>
+                            </w:r>
+                            <w:r>
+                              <w:instrText xml:space="preserve"> SEQ NYC_cluster_1 \* ARABIC </w:instrText>
+                            </w:r>
+                            <w:r>
+                              <w:fldChar w:fldCharType="separate"/>
+                            </w:r>
+                            <w:r>
+                              <w:rPr>
+                                <w:noProof/>
+                              </w:rPr>
+                              <w:t>1</w:t>
+                            </w:r>
+                            <w:r>
+                              <w:rPr>
+                                <w:noProof/>
+                              </w:rPr>
+                              <w:fldChar w:fldCharType="end"/>
+                            </w:r>
                           </w:p>
                         </w:txbxContent>
                       </wps:txbx>
@@ -9830,14 +10435,27 @@
                       <w:r>
                         <w:t xml:space="preserve">NYC cluster </w:t>
                       </w:r>
-                      <w:fldSimple w:instr=" SEQ NYC_cluster_1 \* ARABIC ">
-                        <w:r>
-                          <w:rPr>
-                            <w:noProof/>
-                          </w:rPr>
-                          <w:t>1</w:t>
-                        </w:r>
-                      </w:fldSimple>
+                      <w:r>
+                        <w:fldChar w:fldCharType="begin"/>
+                      </w:r>
+                      <w:r>
+                        <w:instrText xml:space="preserve"> SEQ NYC_cluster_1 \* ARABIC </w:instrText>
+                      </w:r>
+                      <w:r>
+                        <w:fldChar w:fldCharType="separate"/>
+                      </w:r>
+                      <w:r>
+                        <w:rPr>
+                          <w:noProof/>
+                        </w:rPr>
+                        <w:t>1</w:t>
+                      </w:r>
+                      <w:r>
+                        <w:rPr>
+                          <w:noProof/>
+                        </w:rPr>
+                        <w:fldChar w:fldCharType="end"/>
+                      </w:r>
                     </w:p>
                   </w:txbxContent>
                 </v:textbox>
@@ -9899,14 +10517,27 @@
                             <w:r>
                               <w:t xml:space="preserve">NYC cluster </w:t>
                             </w:r>
-                            <w:fldSimple w:instr=" SEQ NYC_cluster_1 \* ARABIC ">
-                              <w:r>
-                                <w:rPr>
-                                  <w:noProof/>
-                                </w:rPr>
-                                <w:t>2</w:t>
-                              </w:r>
-                            </w:fldSimple>
+                            <w:r>
+                              <w:fldChar w:fldCharType="begin"/>
+                            </w:r>
+                            <w:r>
+                              <w:instrText xml:space="preserve"> SEQ NYC_cluster_1 \* ARABIC </w:instrText>
+                            </w:r>
+                            <w:r>
+                              <w:fldChar w:fldCharType="separate"/>
+                            </w:r>
+                            <w:r>
+                              <w:rPr>
+                                <w:noProof/>
+                              </w:rPr>
+                              <w:t>2</w:t>
+                            </w:r>
+                            <w:r>
+                              <w:rPr>
+                                <w:noProof/>
+                              </w:rPr>
+                              <w:fldChar w:fldCharType="end"/>
+                            </w:r>
                           </w:p>
                         </w:txbxContent>
                       </wps:txbx>
@@ -9937,14 +10568,27 @@
                       <w:r>
                         <w:t xml:space="preserve">NYC cluster </w:t>
                       </w:r>
-                      <w:fldSimple w:instr=" SEQ NYC_cluster_1 \* ARABIC ">
-                        <w:r>
-                          <w:rPr>
-                            <w:noProof/>
-                          </w:rPr>
-                          <w:t>2</w:t>
-                        </w:r>
-                      </w:fldSimple>
+                      <w:r>
+                        <w:fldChar w:fldCharType="begin"/>
+                      </w:r>
+                      <w:r>
+                        <w:instrText xml:space="preserve"> SEQ NYC_cluster_1 \* ARABIC </w:instrText>
+                      </w:r>
+                      <w:r>
+                        <w:fldChar w:fldCharType="separate"/>
+                      </w:r>
+                      <w:r>
+                        <w:rPr>
+                          <w:noProof/>
+                        </w:rPr>
+                        <w:t>2</w:t>
+                      </w:r>
+                      <w:r>
+                        <w:rPr>
+                          <w:noProof/>
+                        </w:rPr>
+                        <w:fldChar w:fldCharType="end"/>
+                      </w:r>
                     </w:p>
                   </w:txbxContent>
                 </v:textbox>
@@ -9957,6 +10601,9 @@
     </w:p>
     <w:p>
       <w:r>
+        <w:rPr>
+          <w:noProof/>
+        </w:rPr>
         <w:drawing>
           <wp:anchor distT="0" distB="0" distL="114300" distR="114300" simplePos="0" relativeHeight="251699200" behindDoc="0" locked="0" layoutInCell="1" allowOverlap="1" wp14:anchorId="396CE41C" wp14:editId="3645CDE0">
             <wp:simplePos x="0" y="0"/>
@@ -10209,6 +10856,9 @@
     <w:p/>
     <w:p>
       <w:r>
+        <w:rPr>
+          <w:noProof/>
+        </w:rPr>
         <w:lastRenderedPageBreak/>
         <w:drawing>
           <wp:anchor distT="0" distB="0" distL="114300" distR="114300" simplePos="0" relativeHeight="251727872" behindDoc="0" locked="0" layoutInCell="1" allowOverlap="1" wp14:anchorId="50EA9C67" wp14:editId="4B7898C1">
@@ -10314,14 +10964,27 @@
                             <w:r>
                               <w:t xml:space="preserve">NYC cluster </w:t>
                             </w:r>
-                            <w:fldSimple w:instr=" SEQ NYC_cluster_1 \* ARABIC ">
-                              <w:r>
-                                <w:rPr>
-                                  <w:noProof/>
-                                </w:rPr>
-                                <w:t>5</w:t>
-                              </w:r>
-                            </w:fldSimple>
+                            <w:r>
+                              <w:fldChar w:fldCharType="begin"/>
+                            </w:r>
+                            <w:r>
+                              <w:instrText xml:space="preserve"> SEQ NYC_cluster_1 \* ARABIC </w:instrText>
+                            </w:r>
+                            <w:r>
+                              <w:fldChar w:fldCharType="separate"/>
+                            </w:r>
+                            <w:r>
+                              <w:rPr>
+                                <w:noProof/>
+                              </w:rPr>
+                              <w:t>5</w:t>
+                            </w:r>
+                            <w:r>
+                              <w:rPr>
+                                <w:noProof/>
+                              </w:rPr>
+                              <w:fldChar w:fldCharType="end"/>
+                            </w:r>
                           </w:p>
                         </w:txbxContent>
                       </wps:txbx>
@@ -10352,14 +11015,27 @@
                       <w:r>
                         <w:t xml:space="preserve">NYC cluster </w:t>
                       </w:r>
-                      <w:fldSimple w:instr=" SEQ NYC_cluster_1 \* ARABIC ">
-                        <w:r>
-                          <w:rPr>
-                            <w:noProof/>
-                          </w:rPr>
-                          <w:t>5</w:t>
-                        </w:r>
-                      </w:fldSimple>
+                      <w:r>
+                        <w:fldChar w:fldCharType="begin"/>
+                      </w:r>
+                      <w:r>
+                        <w:instrText xml:space="preserve"> SEQ NYC_cluster_1 \* ARABIC </w:instrText>
+                      </w:r>
+                      <w:r>
+                        <w:fldChar w:fldCharType="separate"/>
+                      </w:r>
+                      <w:r>
+                        <w:rPr>
+                          <w:noProof/>
+                        </w:rPr>
+                        <w:t>5</w:t>
+                      </w:r>
+                      <w:r>
+                        <w:rPr>
+                          <w:noProof/>
+                        </w:rPr>
+                        <w:fldChar w:fldCharType="end"/>
+                      </w:r>
                     </w:p>
                   </w:txbxContent>
                 </v:textbox>
@@ -10370,6 +11046,9 @@
         </mc:AlternateContent>
       </w:r>
       <w:r>
+        <w:rPr>
+          <w:noProof/>
+        </w:rPr>
         <w:drawing>
           <wp:anchor distT="0" distB="0" distL="114300" distR="114300" simplePos="0" relativeHeight="251717632" behindDoc="0" locked="0" layoutInCell="1" allowOverlap="1" wp14:anchorId="5C43BFB7" wp14:editId="789C2769">
             <wp:simplePos x="0" y="0"/>
@@ -10551,11 +11230,591 @@
       </w:r>
     </w:p>
     <w:p/>
+    <w:p>
+      <w:pPr>
+        <w:rPr>
+          <w:b/>
+          <w:bCs/>
+          <w:sz w:val="32"/>
+          <w:szCs w:val="32"/>
+        </w:rPr>
+      </w:pPr>
+      <w:r>
+        <w:rPr>
+          <w:b/>
+          <w:bCs/>
+          <w:sz w:val="32"/>
+          <w:szCs w:val="32"/>
+        </w:rPr>
+        <w:t>II-2 Toronto</w:t>
+      </w:r>
+    </w:p>
+    <w:p>
+      <w:r>
+        <w:rPr>
+          <w:rFonts w:ascii="Arial" w:hAnsi="Arial" w:cs="Arial"/>
+          <w:color w:val="3C4043"/>
+          <w:sz w:val="21"/>
+          <w:szCs w:val="21"/>
+          <w:shd w:val="clear" w:color="auto" w:fill="FFFFFF"/>
+        </w:rPr>
+        <w:t>T</w:t>
+      </w:r>
+      <w:r>
+        <w:rPr>
+          <w:rFonts w:ascii="Arial" w:hAnsi="Arial" w:cs="Arial"/>
+          <w:color w:val="3C4043"/>
+          <w:sz w:val="21"/>
+          <w:szCs w:val="21"/>
+          <w:shd w:val="clear" w:color="auto" w:fill="FFFFFF"/>
+        </w:rPr>
+        <w:t>he City of </w:t>
+      </w:r>
+      <w:r>
+        <w:rPr>
+          <w:rStyle w:val="Accentuation"/>
+          <w:rFonts w:ascii="Arial" w:hAnsi="Arial" w:cs="Arial"/>
+          <w:b/>
+          <w:bCs/>
+          <w:i w:val="0"/>
+          <w:iCs w:val="0"/>
+          <w:color w:val="52565A"/>
+          <w:sz w:val="21"/>
+          <w:szCs w:val="21"/>
+          <w:shd w:val="clear" w:color="auto" w:fill="FFFFFF"/>
+        </w:rPr>
+        <w:t>Toronto</w:t>
+      </w:r>
+      <w:r>
+        <w:rPr>
+          <w:rFonts w:ascii="Arial" w:hAnsi="Arial" w:cs="Arial"/>
+          <w:color w:val="3C4043"/>
+          <w:sz w:val="21"/>
+          <w:szCs w:val="21"/>
+          <w:shd w:val="clear" w:color="auto" w:fill="FFFFFF"/>
+        </w:rPr>
+        <w:t xml:space="preserve"> </w:t>
+      </w:r>
+      <w:r>
+        <w:rPr>
+          <w:rStyle w:val="Accentuation"/>
+          <w:rFonts w:ascii="Arial" w:hAnsi="Arial" w:cs="Arial"/>
+          <w:b/>
+          <w:bCs/>
+          <w:i w:val="0"/>
+          <w:iCs w:val="0"/>
+          <w:color w:val="52565A"/>
+          <w:sz w:val="21"/>
+          <w:szCs w:val="21"/>
+          <w:shd w:val="clear" w:color="auto" w:fill="FFFFFF"/>
+        </w:rPr>
+        <w:t>I</w:t>
+      </w:r>
+      <w:r>
+        <w:rPr>
+          <w:rFonts w:ascii="Arial" w:hAnsi="Arial" w:cs="Arial"/>
+          <w:color w:val="3C4043"/>
+          <w:sz w:val="21"/>
+          <w:szCs w:val="21"/>
+          <w:shd w:val="clear" w:color="auto" w:fill="FFFFFF"/>
+        </w:rPr>
+        <w:t>s</w:t>
+      </w:r>
+      <w:r>
+        <w:rPr>
+          <w:rFonts w:ascii="Arial" w:hAnsi="Arial" w:cs="Arial"/>
+          <w:color w:val="3C4043"/>
+          <w:sz w:val="21"/>
+          <w:szCs w:val="21"/>
+          <w:shd w:val="clear" w:color="auto" w:fill="FFFFFF"/>
+        </w:rPr>
+        <w:t xml:space="preserve"> the</w:t>
+      </w:r>
+      <w:r>
+        <w:rPr>
+          <w:rFonts w:ascii="Arial" w:hAnsi="Arial" w:cs="Arial"/>
+          <w:color w:val="3C4043"/>
+          <w:sz w:val="21"/>
+          <w:szCs w:val="21"/>
+          <w:shd w:val="clear" w:color="auto" w:fill="FFFFFF"/>
+        </w:rPr>
+        <w:t xml:space="preserve"> </w:t>
+      </w:r>
+      <w:proofErr w:type="spellStart"/>
+      <w:r>
+        <w:rPr>
+          <w:rFonts w:ascii="Arial" w:hAnsi="Arial" w:cs="Arial"/>
+          <w:color w:val="3C4043"/>
+          <w:sz w:val="21"/>
+          <w:szCs w:val="21"/>
+          <w:shd w:val="clear" w:color="auto" w:fill="FFFFFF"/>
+        </w:rPr>
+        <w:t>Canada's</w:t>
+      </w:r>
+      <w:proofErr w:type="spellEnd"/>
+      <w:r>
+        <w:rPr>
+          <w:rFonts w:ascii="Arial" w:hAnsi="Arial" w:cs="Arial"/>
+          <w:color w:val="3C4043"/>
+          <w:sz w:val="21"/>
+          <w:szCs w:val="21"/>
+          <w:shd w:val="clear" w:color="auto" w:fill="FFFFFF"/>
+        </w:rPr>
+        <w:t xml:space="preserve"> </w:t>
+      </w:r>
+      <w:proofErr w:type="spellStart"/>
+      <w:r>
+        <w:rPr>
+          <w:rFonts w:ascii="Arial" w:hAnsi="Arial" w:cs="Arial"/>
+          <w:color w:val="3C4043"/>
+          <w:sz w:val="21"/>
+          <w:szCs w:val="21"/>
+          <w:shd w:val="clear" w:color="auto" w:fill="FFFFFF"/>
+        </w:rPr>
+        <w:t>largest</w:t>
+      </w:r>
+      <w:proofErr w:type="spellEnd"/>
+      <w:r>
+        <w:rPr>
+          <w:rFonts w:ascii="Arial" w:hAnsi="Arial" w:cs="Arial"/>
+          <w:color w:val="3C4043"/>
+          <w:sz w:val="21"/>
+          <w:szCs w:val="21"/>
+          <w:shd w:val="clear" w:color="auto" w:fill="FFFFFF"/>
+        </w:rPr>
+        <w:t xml:space="preserve"> city, the </w:t>
+      </w:r>
+      <w:proofErr w:type="spellStart"/>
+      <w:r>
+        <w:rPr>
+          <w:rFonts w:ascii="Arial" w:hAnsi="Arial" w:cs="Arial"/>
+          <w:color w:val="3C4043"/>
+          <w:sz w:val="21"/>
+          <w:szCs w:val="21"/>
+          <w:shd w:val="clear" w:color="auto" w:fill="FFFFFF"/>
+        </w:rPr>
+        <w:t>fourth</w:t>
+      </w:r>
+      <w:proofErr w:type="spellEnd"/>
+      <w:r>
+        <w:rPr>
+          <w:rFonts w:ascii="Arial" w:hAnsi="Arial" w:cs="Arial"/>
+          <w:color w:val="3C4043"/>
+          <w:sz w:val="21"/>
+          <w:szCs w:val="21"/>
+          <w:shd w:val="clear" w:color="auto" w:fill="FFFFFF"/>
+        </w:rPr>
+        <w:t xml:space="preserve"> </w:t>
+      </w:r>
+      <w:proofErr w:type="spellStart"/>
+      <w:r>
+        <w:rPr>
+          <w:rFonts w:ascii="Arial" w:hAnsi="Arial" w:cs="Arial"/>
+          <w:color w:val="3C4043"/>
+          <w:sz w:val="21"/>
+          <w:szCs w:val="21"/>
+          <w:shd w:val="clear" w:color="auto" w:fill="FFFFFF"/>
+        </w:rPr>
+        <w:t>largest</w:t>
+      </w:r>
+      <w:proofErr w:type="spellEnd"/>
+      <w:r>
+        <w:rPr>
+          <w:rFonts w:ascii="Arial" w:hAnsi="Arial" w:cs="Arial"/>
+          <w:color w:val="3C4043"/>
+          <w:sz w:val="21"/>
+          <w:szCs w:val="21"/>
+          <w:shd w:val="clear" w:color="auto" w:fill="FFFFFF"/>
+        </w:rPr>
+        <w:t xml:space="preserve"> in North America</w:t>
+      </w:r>
+      <w:r>
+        <w:rPr>
+          <w:rFonts w:ascii="Arial" w:hAnsi="Arial" w:cs="Arial"/>
+          <w:color w:val="3C4043"/>
+          <w:sz w:val="21"/>
+          <w:szCs w:val="21"/>
+          <w:shd w:val="clear" w:color="auto" w:fill="FFFFFF"/>
+        </w:rPr>
+        <w:t xml:space="preserve"> </w:t>
+      </w:r>
+      <w:proofErr w:type="spellStart"/>
+      <w:r>
+        <w:rPr>
+          <w:rFonts w:ascii="Arial" w:hAnsi="Arial" w:cs="Arial"/>
+          <w:color w:val="3C4043"/>
+          <w:sz w:val="21"/>
+          <w:szCs w:val="21"/>
+          <w:shd w:val="clear" w:color="auto" w:fill="FFFFFF"/>
+        </w:rPr>
+        <w:t>with</w:t>
+      </w:r>
+      <w:proofErr w:type="spellEnd"/>
+      <w:r>
+        <w:rPr>
+          <w:rFonts w:ascii="Arial" w:hAnsi="Arial" w:cs="Arial"/>
+          <w:color w:val="3C4043"/>
+          <w:sz w:val="21"/>
+          <w:szCs w:val="21"/>
+          <w:shd w:val="clear" w:color="auto" w:fill="FFFFFF"/>
+        </w:rPr>
+        <w:t xml:space="preserve"> a population of </w:t>
+      </w:r>
+      <w:r>
+        <w:rPr>
+          <w:rFonts w:ascii="Arial" w:hAnsi="Arial" w:cs="Arial"/>
+          <w:color w:val="3C4043"/>
+          <w:sz w:val="21"/>
+          <w:szCs w:val="21"/>
+          <w:shd w:val="clear" w:color="auto" w:fill="FFFFFF"/>
+        </w:rPr>
+        <w:t>6196731</w:t>
+      </w:r>
+      <w:r>
+        <w:rPr>
+          <w:rFonts w:ascii="Arial" w:hAnsi="Arial" w:cs="Arial"/>
+          <w:color w:val="3C4043"/>
+          <w:sz w:val="21"/>
+          <w:szCs w:val="21"/>
+          <w:shd w:val="clear" w:color="auto" w:fill="FFFFFF"/>
+        </w:rPr>
+        <w:t xml:space="preserve"> </w:t>
+      </w:r>
+      <w:proofErr w:type="spellStart"/>
+      <w:proofErr w:type="gramStart"/>
+      <w:r>
+        <w:rPr>
+          <w:rFonts w:ascii="Arial" w:hAnsi="Arial" w:cs="Arial"/>
+          <w:color w:val="3C4043"/>
+          <w:sz w:val="21"/>
+          <w:szCs w:val="21"/>
+          <w:shd w:val="clear" w:color="auto" w:fill="FFFFFF"/>
+        </w:rPr>
+        <w:t>inhabitants.Data</w:t>
+      </w:r>
+      <w:proofErr w:type="spellEnd"/>
+      <w:proofErr w:type="gramEnd"/>
+      <w:r>
+        <w:rPr>
+          <w:rFonts w:ascii="Arial" w:hAnsi="Arial" w:cs="Arial"/>
+          <w:color w:val="3C4043"/>
+          <w:sz w:val="21"/>
+          <w:szCs w:val="21"/>
+          <w:shd w:val="clear" w:color="auto" w:fill="FFFFFF"/>
+        </w:rPr>
+        <w:t xml:space="preserve"> for </w:t>
+      </w:r>
+      <w:proofErr w:type="spellStart"/>
+      <w:r>
+        <w:rPr>
+          <w:rFonts w:ascii="Arial" w:hAnsi="Arial" w:cs="Arial"/>
+          <w:color w:val="3C4043"/>
+          <w:sz w:val="21"/>
+          <w:szCs w:val="21"/>
+          <w:shd w:val="clear" w:color="auto" w:fill="FFFFFF"/>
+        </w:rPr>
+        <w:t>this</w:t>
+      </w:r>
+      <w:proofErr w:type="spellEnd"/>
+      <w:r>
+        <w:rPr>
+          <w:rFonts w:ascii="Arial" w:hAnsi="Arial" w:cs="Arial"/>
+          <w:color w:val="3C4043"/>
+          <w:sz w:val="21"/>
+          <w:szCs w:val="21"/>
+          <w:shd w:val="clear" w:color="auto" w:fill="FFFFFF"/>
+        </w:rPr>
+        <w:t xml:space="preserve"> </w:t>
+      </w:r>
+      <w:proofErr w:type="spellStart"/>
+      <w:r>
+        <w:rPr>
+          <w:rFonts w:ascii="Arial" w:hAnsi="Arial" w:cs="Arial"/>
+          <w:color w:val="3C4043"/>
+          <w:sz w:val="21"/>
+          <w:szCs w:val="21"/>
+          <w:shd w:val="clear" w:color="auto" w:fill="FFFFFF"/>
+        </w:rPr>
+        <w:t>analysis</w:t>
+      </w:r>
+      <w:proofErr w:type="spellEnd"/>
+      <w:r>
+        <w:rPr>
+          <w:rFonts w:ascii="Arial" w:hAnsi="Arial" w:cs="Arial"/>
+          <w:color w:val="3C4043"/>
+          <w:sz w:val="21"/>
+          <w:szCs w:val="21"/>
+          <w:shd w:val="clear" w:color="auto" w:fill="FFFFFF"/>
+        </w:rPr>
+        <w:t xml:space="preserve"> </w:t>
+      </w:r>
+      <w:proofErr w:type="spellStart"/>
+      <w:r>
+        <w:rPr>
+          <w:rFonts w:ascii="Arial" w:hAnsi="Arial" w:cs="Arial"/>
+          <w:color w:val="3C4043"/>
+          <w:sz w:val="21"/>
+          <w:szCs w:val="21"/>
+          <w:shd w:val="clear" w:color="auto" w:fill="FFFFFF"/>
+        </w:rPr>
+        <w:t>where</w:t>
+      </w:r>
+      <w:proofErr w:type="spellEnd"/>
+      <w:r>
+        <w:rPr>
+          <w:rFonts w:ascii="Arial" w:hAnsi="Arial" w:cs="Arial"/>
+          <w:color w:val="3C4043"/>
+          <w:sz w:val="21"/>
+          <w:szCs w:val="21"/>
+          <w:shd w:val="clear" w:color="auto" w:fill="FFFFFF"/>
+        </w:rPr>
+        <w:t xml:space="preserve"> </w:t>
+      </w:r>
+      <w:proofErr w:type="spellStart"/>
+      <w:r>
+        <w:rPr>
+          <w:rFonts w:ascii="Arial" w:hAnsi="Arial" w:cs="Arial"/>
+          <w:color w:val="3C4043"/>
+          <w:sz w:val="21"/>
+          <w:szCs w:val="21"/>
+          <w:shd w:val="clear" w:color="auto" w:fill="FFFFFF"/>
+        </w:rPr>
+        <w:t>obtain</w:t>
+      </w:r>
+      <w:proofErr w:type="spellEnd"/>
+      <w:r>
+        <w:rPr>
+          <w:rFonts w:ascii="Arial" w:hAnsi="Arial" w:cs="Arial"/>
+          <w:color w:val="3C4043"/>
+          <w:sz w:val="21"/>
+          <w:szCs w:val="21"/>
+          <w:shd w:val="clear" w:color="auto" w:fill="FFFFFF"/>
+        </w:rPr>
+        <w:t xml:space="preserve"> </w:t>
+      </w:r>
+      <w:proofErr w:type="spellStart"/>
+      <w:r>
+        <w:rPr>
+          <w:rFonts w:ascii="Arial" w:hAnsi="Arial" w:cs="Arial"/>
+          <w:color w:val="3C4043"/>
+          <w:sz w:val="21"/>
+          <w:szCs w:val="21"/>
+          <w:shd w:val="clear" w:color="auto" w:fill="FFFFFF"/>
+        </w:rPr>
+        <w:t>using</w:t>
+      </w:r>
+      <w:proofErr w:type="spellEnd"/>
+      <w:r>
+        <w:rPr>
+          <w:rFonts w:ascii="Arial" w:hAnsi="Arial" w:cs="Arial"/>
+          <w:color w:val="3C4043"/>
+          <w:sz w:val="21"/>
+          <w:szCs w:val="21"/>
+          <w:shd w:val="clear" w:color="auto" w:fill="FFFFFF"/>
+        </w:rPr>
+        <w:t xml:space="preserve"> web </w:t>
+      </w:r>
+      <w:proofErr w:type="spellStart"/>
+      <w:r>
+        <w:rPr>
+          <w:rFonts w:ascii="Arial" w:hAnsi="Arial" w:cs="Arial"/>
+          <w:color w:val="3C4043"/>
+          <w:sz w:val="21"/>
+          <w:szCs w:val="21"/>
+          <w:shd w:val="clear" w:color="auto" w:fill="FFFFFF"/>
+        </w:rPr>
+        <w:t>crawling</w:t>
+      </w:r>
+      <w:proofErr w:type="spellEnd"/>
+      <w:r>
+        <w:rPr>
+          <w:rFonts w:ascii="Arial" w:hAnsi="Arial" w:cs="Arial"/>
+          <w:color w:val="3C4043"/>
+          <w:sz w:val="21"/>
+          <w:szCs w:val="21"/>
+          <w:shd w:val="clear" w:color="auto" w:fill="FFFFFF"/>
+        </w:rPr>
+        <w:t xml:space="preserve"> python API and </w:t>
+      </w:r>
+      <w:proofErr w:type="spellStart"/>
+      <w:r>
+        <w:rPr>
+          <w:rFonts w:ascii="Arial" w:hAnsi="Arial" w:cs="Arial"/>
+          <w:color w:val="3C4043"/>
+          <w:sz w:val="21"/>
+          <w:szCs w:val="21"/>
+          <w:shd w:val="clear" w:color="auto" w:fill="FFFFFF"/>
+        </w:rPr>
+        <w:t>secondely</w:t>
+      </w:r>
+      <w:proofErr w:type="spellEnd"/>
+      <w:r>
+        <w:rPr>
+          <w:rFonts w:ascii="Arial" w:hAnsi="Arial" w:cs="Arial"/>
+          <w:color w:val="3C4043"/>
+          <w:sz w:val="21"/>
+          <w:szCs w:val="21"/>
+          <w:shd w:val="clear" w:color="auto" w:fill="FFFFFF"/>
+        </w:rPr>
+        <w:t xml:space="preserve"> </w:t>
+      </w:r>
+      <w:proofErr w:type="spellStart"/>
+      <w:r>
+        <w:rPr>
+          <w:rFonts w:ascii="Arial" w:hAnsi="Arial" w:cs="Arial"/>
+          <w:color w:val="3C4043"/>
+          <w:sz w:val="21"/>
+          <w:szCs w:val="21"/>
+          <w:shd w:val="clear" w:color="auto" w:fill="FFFFFF"/>
+        </w:rPr>
+        <w:t>processed</w:t>
+      </w:r>
+      <w:proofErr w:type="spellEnd"/>
+      <w:r>
+        <w:rPr>
+          <w:rFonts w:ascii="Arial" w:hAnsi="Arial" w:cs="Arial"/>
+          <w:color w:val="3C4043"/>
+          <w:sz w:val="21"/>
+          <w:szCs w:val="21"/>
+          <w:shd w:val="clear" w:color="auto" w:fill="FFFFFF"/>
+        </w:rPr>
+        <w:t xml:space="preserve"> </w:t>
+      </w:r>
+      <w:proofErr w:type="spellStart"/>
+      <w:r>
+        <w:rPr>
+          <w:rFonts w:ascii="Arial" w:hAnsi="Arial" w:cs="Arial"/>
+          <w:color w:val="3C4043"/>
+          <w:sz w:val="21"/>
+          <w:szCs w:val="21"/>
+          <w:shd w:val="clear" w:color="auto" w:fill="FFFFFF"/>
+        </w:rPr>
+        <w:t>used</w:t>
+      </w:r>
+      <w:proofErr w:type="spellEnd"/>
+      <w:r>
+        <w:rPr>
+          <w:rFonts w:ascii="Arial" w:hAnsi="Arial" w:cs="Arial"/>
+          <w:color w:val="3C4043"/>
+          <w:sz w:val="21"/>
+          <w:szCs w:val="21"/>
+          <w:shd w:val="clear" w:color="auto" w:fill="FFFFFF"/>
+        </w:rPr>
+        <w:t xml:space="preserve"> the </w:t>
+      </w:r>
+      <w:proofErr w:type="spellStart"/>
+      <w:r>
+        <w:rPr>
+          <w:rFonts w:ascii="Arial" w:hAnsi="Arial" w:cs="Arial"/>
+          <w:color w:val="3C4043"/>
+          <w:sz w:val="21"/>
+          <w:szCs w:val="21"/>
+          <w:shd w:val="clear" w:color="auto" w:fill="FFFFFF"/>
+        </w:rPr>
+        <w:t>same</w:t>
+      </w:r>
+      <w:proofErr w:type="spellEnd"/>
+      <w:r>
+        <w:rPr>
+          <w:rFonts w:ascii="Arial" w:hAnsi="Arial" w:cs="Arial"/>
+          <w:color w:val="3C4043"/>
+          <w:sz w:val="21"/>
+          <w:szCs w:val="21"/>
+          <w:shd w:val="clear" w:color="auto" w:fill="FFFFFF"/>
+        </w:rPr>
+        <w:t xml:space="preserve"> </w:t>
+      </w:r>
+      <w:proofErr w:type="spellStart"/>
+      <w:r>
+        <w:rPr>
+          <w:rFonts w:ascii="Arial" w:hAnsi="Arial" w:cs="Arial"/>
+          <w:color w:val="3C4043"/>
+          <w:sz w:val="21"/>
+          <w:szCs w:val="21"/>
+          <w:shd w:val="clear" w:color="auto" w:fill="FFFFFF"/>
+        </w:rPr>
+        <w:t>processing</w:t>
+      </w:r>
+      <w:proofErr w:type="spellEnd"/>
+      <w:r>
+        <w:rPr>
+          <w:rFonts w:ascii="Arial" w:hAnsi="Arial" w:cs="Arial"/>
+          <w:color w:val="3C4043"/>
+          <w:sz w:val="21"/>
+          <w:szCs w:val="21"/>
+          <w:shd w:val="clear" w:color="auto" w:fill="FFFFFF"/>
+        </w:rPr>
+        <w:t xml:space="preserve"> méthodes </w:t>
+      </w:r>
+      <w:proofErr w:type="spellStart"/>
+      <w:r>
+        <w:rPr>
+          <w:rFonts w:ascii="Arial" w:hAnsi="Arial" w:cs="Arial"/>
+          <w:color w:val="3C4043"/>
+          <w:sz w:val="21"/>
+          <w:szCs w:val="21"/>
+          <w:shd w:val="clear" w:color="auto" w:fill="FFFFFF"/>
+        </w:rPr>
+        <w:t>decribed</w:t>
+      </w:r>
+      <w:proofErr w:type="spellEnd"/>
+      <w:r>
+        <w:rPr>
+          <w:rFonts w:ascii="Arial" w:hAnsi="Arial" w:cs="Arial"/>
+          <w:color w:val="3C4043"/>
+          <w:sz w:val="21"/>
+          <w:szCs w:val="21"/>
+          <w:shd w:val="clear" w:color="auto" w:fill="FFFFFF"/>
+        </w:rPr>
+        <w:t xml:space="preserve"> in the </w:t>
+      </w:r>
+      <w:proofErr w:type="spellStart"/>
+      <w:r>
+        <w:rPr>
+          <w:rFonts w:ascii="Arial" w:hAnsi="Arial" w:cs="Arial"/>
+          <w:color w:val="3C4043"/>
+          <w:sz w:val="21"/>
+          <w:szCs w:val="21"/>
+          <w:shd w:val="clear" w:color="auto" w:fill="FFFFFF"/>
+        </w:rPr>
+        <w:t>previous</w:t>
+      </w:r>
+      <w:proofErr w:type="spellEnd"/>
+      <w:r>
+        <w:rPr>
+          <w:rFonts w:ascii="Arial" w:hAnsi="Arial" w:cs="Arial"/>
+          <w:color w:val="3C4043"/>
+          <w:sz w:val="21"/>
+          <w:szCs w:val="21"/>
+          <w:shd w:val="clear" w:color="auto" w:fill="FFFFFF"/>
+        </w:rPr>
+        <w:t xml:space="preserve"> city </w:t>
+      </w:r>
+      <w:proofErr w:type="spellStart"/>
+      <w:r>
+        <w:rPr>
+          <w:rFonts w:ascii="Arial" w:hAnsi="Arial" w:cs="Arial"/>
+          <w:color w:val="3C4043"/>
+          <w:sz w:val="21"/>
+          <w:szCs w:val="21"/>
+          <w:shd w:val="clear" w:color="auto" w:fill="FFFFFF"/>
+        </w:rPr>
+        <w:t>analysis</w:t>
+      </w:r>
+      <w:proofErr w:type="spellEnd"/>
+      <w:r>
+        <w:rPr>
+          <w:rFonts w:ascii="Arial" w:hAnsi="Arial" w:cs="Arial"/>
+          <w:color w:val="3C4043"/>
+          <w:sz w:val="21"/>
+          <w:szCs w:val="21"/>
+          <w:shd w:val="clear" w:color="auto" w:fill="FFFFFF"/>
+        </w:rPr>
+        <w:t>(NYC).</w:t>
+      </w:r>
+    </w:p>
     <w:p/>
-    <w:p>
-      <w:bookmarkStart w:id="0" w:name="_GoBack"/>
-      <w:bookmarkEnd w:id="0"/>
-    </w:p>
+    <w:p/>
     <w:sectPr>
       <w:headerReference w:type="default" r:id="rId28"/>
       <w:pgSz w:w="11906" w:h="16838"/>

</xml_diff>

<commit_message>
modification du fichier excel
</commit_message>
<xml_diff>
--- a/RapportFinale/Capstone Project Rapport.docx
+++ b/RapportFinale/Capstone Project Rapport.docx
@@ -7150,384 +7150,307 @@
         </w:rPr>
       </w:pPr>
       <w:bookmarkStart w:id="0" w:name="_GoBack"/>
-      <w:r>
-        <w:rPr>
-          <w:noProof/>
+      <w:bookmarkEnd w:id="0"/>
+      <w:r>
+        <w:rPr>
+          <w:color w:val="000000"/>
+          <w:sz w:val="21"/>
+          <w:szCs w:val="21"/>
+        </w:rPr>
+        <w:t xml:space="preserve">As </w:t>
+      </w:r>
+      <w:proofErr w:type="spellStart"/>
+      <w:r>
+        <w:rPr>
+          <w:color w:val="000000"/>
+          <w:sz w:val="21"/>
+          <w:szCs w:val="21"/>
+        </w:rPr>
+        <w:t>we</w:t>
+      </w:r>
+      <w:proofErr w:type="spellEnd"/>
+      <w:r>
+        <w:rPr>
+          <w:color w:val="000000"/>
+          <w:sz w:val="21"/>
+          <w:szCs w:val="21"/>
+        </w:rPr>
+        <w:t xml:space="preserve"> are </w:t>
+      </w:r>
+      <w:proofErr w:type="spellStart"/>
+      <w:r>
+        <w:rPr>
+          <w:color w:val="000000"/>
+          <w:sz w:val="21"/>
+          <w:szCs w:val="21"/>
+        </w:rPr>
+        <w:t>interested</w:t>
+      </w:r>
+      <w:proofErr w:type="spellEnd"/>
+      <w:r>
+        <w:rPr>
+          <w:color w:val="000000"/>
+          <w:sz w:val="21"/>
+          <w:szCs w:val="21"/>
+        </w:rPr>
+        <w:t xml:space="preserve"> in </w:t>
+      </w:r>
+      <w:proofErr w:type="spellStart"/>
+      <w:r>
+        <w:rPr>
+          <w:color w:val="000000"/>
+          <w:sz w:val="21"/>
+          <w:szCs w:val="21"/>
+        </w:rPr>
+        <w:t>this</w:t>
+      </w:r>
+      <w:proofErr w:type="spellEnd"/>
+      <w:r>
+        <w:rPr>
+          <w:color w:val="000000"/>
+          <w:sz w:val="21"/>
+          <w:szCs w:val="21"/>
+        </w:rPr>
+        <w:t xml:space="preserve"> </w:t>
+      </w:r>
+      <w:proofErr w:type="spellStart"/>
+      <w:r>
+        <w:rPr>
+          <w:color w:val="000000"/>
+          <w:sz w:val="21"/>
+          <w:szCs w:val="21"/>
+        </w:rPr>
+        <w:t>analisys</w:t>
+      </w:r>
+      <w:proofErr w:type="spellEnd"/>
+      <w:r>
+        <w:rPr>
+          <w:color w:val="000000"/>
+          <w:sz w:val="21"/>
+          <w:szCs w:val="21"/>
+        </w:rPr>
+        <w:t xml:space="preserve"> in </w:t>
+      </w:r>
+      <w:r>
+        <w:rPr>
+          <w:color w:val="000000"/>
+          <w:sz w:val="21"/>
+          <w:szCs w:val="21"/>
+        </w:rPr>
+        <w:t xml:space="preserve"> </w:t>
+      </w:r>
+      <w:proofErr w:type="spellStart"/>
+      <w:r>
+        <w:rPr>
+          <w:color w:val="000000"/>
+          <w:sz w:val="21"/>
+          <w:szCs w:val="21"/>
+        </w:rPr>
+        <w:t>invest</w:t>
+      </w:r>
+      <w:r>
+        <w:rPr>
+          <w:color w:val="000000"/>
+          <w:sz w:val="21"/>
+          <w:szCs w:val="21"/>
+        </w:rPr>
+        <w:t>ing</w:t>
+      </w:r>
+      <w:proofErr w:type="spellEnd"/>
+      <w:r>
+        <w:rPr>
+          <w:color w:val="000000"/>
+          <w:sz w:val="21"/>
+          <w:szCs w:val="21"/>
+        </w:rPr>
+        <w:t xml:space="preserve"> on a </w:t>
+      </w:r>
+      <w:proofErr w:type="spellStart"/>
+      <w:r>
+        <w:rPr>
+          <w:color w:val="000000"/>
+          <w:sz w:val="21"/>
+          <w:szCs w:val="21"/>
+        </w:rPr>
+        <w:t>R</w:t>
+      </w:r>
+      <w:r>
+        <w:rPr>
+          <w:color w:val="000000"/>
+          <w:sz w:val="21"/>
+          <w:szCs w:val="21"/>
+        </w:rPr>
+        <w:t>istaurant</w:t>
+      </w:r>
+      <w:proofErr w:type="spellEnd"/>
+      <w:r>
+        <w:rPr>
+          <w:color w:val="000000"/>
+          <w:sz w:val="21"/>
+          <w:szCs w:val="21"/>
+        </w:rPr>
+        <w:t xml:space="preserve"> ,</w:t>
+      </w:r>
+      <w:proofErr w:type="spellStart"/>
+      <w:r>
+        <w:rPr>
+          <w:color w:val="000000"/>
+          <w:sz w:val="21"/>
+          <w:szCs w:val="21"/>
+        </w:rPr>
+        <w:t>we</w:t>
+      </w:r>
+      <w:proofErr w:type="spellEnd"/>
+      <w:r>
+        <w:rPr>
+          <w:color w:val="000000"/>
+          <w:sz w:val="21"/>
+          <w:szCs w:val="21"/>
+        </w:rPr>
+        <w:t xml:space="preserve"> </w:t>
+      </w:r>
+      <w:proofErr w:type="spellStart"/>
+      <w:r>
+        <w:rPr>
+          <w:color w:val="000000"/>
+          <w:sz w:val="21"/>
+          <w:szCs w:val="21"/>
+        </w:rPr>
+        <w:t>need</w:t>
+      </w:r>
+      <w:proofErr w:type="spellEnd"/>
+      <w:r>
+        <w:rPr>
+          <w:color w:val="000000"/>
+          <w:sz w:val="21"/>
+          <w:szCs w:val="21"/>
+        </w:rPr>
+        <w:t xml:space="preserve"> to </w:t>
+      </w:r>
+      <w:proofErr w:type="spellStart"/>
+      <w:r>
+        <w:rPr>
+          <w:color w:val="000000"/>
+          <w:sz w:val="21"/>
+          <w:szCs w:val="21"/>
+        </w:rPr>
+        <w:t>extract</w:t>
+      </w:r>
+      <w:proofErr w:type="spellEnd"/>
+      <w:r>
+        <w:rPr>
+          <w:color w:val="000000"/>
+          <w:sz w:val="21"/>
+          <w:szCs w:val="21"/>
+        </w:rPr>
+        <w:t xml:space="preserve"> </w:t>
+      </w:r>
+      <w:proofErr w:type="spellStart"/>
+      <w:r>
+        <w:rPr>
+          <w:color w:val="000000"/>
+          <w:sz w:val="21"/>
+          <w:szCs w:val="21"/>
+        </w:rPr>
+        <w:t>from</w:t>
+      </w:r>
+      <w:proofErr w:type="spellEnd"/>
+      <w:r>
+        <w:rPr>
+          <w:color w:val="000000"/>
+          <w:sz w:val="21"/>
+          <w:szCs w:val="21"/>
+        </w:rPr>
+        <w:t xml:space="preserve"> the </w:t>
+      </w:r>
+      <w:proofErr w:type="spellStart"/>
+      <w:r>
+        <w:rPr>
+          <w:color w:val="000000"/>
+          <w:sz w:val="21"/>
+          <w:szCs w:val="21"/>
+        </w:rPr>
+        <w:t>dataframe</w:t>
+      </w:r>
+      <w:proofErr w:type="spellEnd"/>
+      <w:r>
+        <w:rPr>
+          <w:color w:val="000000"/>
+          <w:sz w:val="21"/>
+          <w:szCs w:val="21"/>
+        </w:rPr>
+        <w:t xml:space="preserve"> </w:t>
+      </w:r>
+      <w:proofErr w:type="spellStart"/>
+      <w:r>
+        <w:rPr>
+          <w:color w:val="000000"/>
+          <w:sz w:val="21"/>
+          <w:szCs w:val="21"/>
+        </w:rPr>
+        <w:t>only</w:t>
+      </w:r>
+      <w:proofErr w:type="spellEnd"/>
+      <w:r>
+        <w:rPr>
+          <w:color w:val="000000"/>
+          <w:sz w:val="21"/>
+          <w:szCs w:val="21"/>
+        </w:rPr>
+        <w:t xml:space="preserve"> </w:t>
+      </w:r>
+      <w:proofErr w:type="spellStart"/>
+      <w:r>
+        <w:rPr>
+          <w:color w:val="000000"/>
+          <w:sz w:val="21"/>
+          <w:szCs w:val="21"/>
+        </w:rPr>
+        <w:t>rows</w:t>
+      </w:r>
+      <w:proofErr w:type="spellEnd"/>
+      <w:r>
+        <w:rPr>
+          <w:color w:val="000000"/>
+          <w:sz w:val="21"/>
+          <w:szCs w:val="21"/>
+        </w:rPr>
+        <w:t xml:space="preserve"> </w:t>
+      </w:r>
+      <w:proofErr w:type="spellStart"/>
+      <w:r>
+        <w:rPr>
+          <w:color w:val="000000"/>
+          <w:sz w:val="21"/>
+          <w:szCs w:val="21"/>
+        </w:rPr>
+        <w:t>coresponding</w:t>
+      </w:r>
+      <w:proofErr w:type="spellEnd"/>
+      <w:r>
+        <w:rPr>
+          <w:color w:val="000000"/>
+          <w:sz w:val="21"/>
+          <w:szCs w:val="21"/>
+        </w:rPr>
+        <w:t xml:space="preserve"> to </w:t>
+      </w:r>
+      <w:r>
+        <w:rPr>
+          <w:color w:val="000000"/>
+          <w:sz w:val="21"/>
+          <w:szCs w:val="21"/>
+        </w:rPr>
+        <w:t xml:space="preserve">restaurant </w:t>
+      </w:r>
+      <w:proofErr w:type="spellStart"/>
+      <w:r>
+        <w:rPr>
+          <w:color w:val="000000"/>
+          <w:sz w:val="21"/>
+          <w:szCs w:val="21"/>
         </w:rPr>
         <w:lastRenderedPageBreak/>
-        <w:drawing>
-          <wp:anchor distT="0" distB="0" distL="114300" distR="114300" simplePos="0" relativeHeight="251671552" behindDoc="0" locked="0" layoutInCell="1" allowOverlap="1" wp14:anchorId="729DD8B4" wp14:editId="15EDBBAE">
-            <wp:simplePos x="0" y="0"/>
-            <wp:positionH relativeFrom="page">
-              <wp:posOffset>487680</wp:posOffset>
-            </wp:positionH>
-            <wp:positionV relativeFrom="paragraph">
-              <wp:posOffset>715645</wp:posOffset>
-            </wp:positionV>
-            <wp:extent cx="6955155" cy="1143000"/>
-            <wp:effectExtent l="0" t="0" r="0" b="0"/>
-            <wp:wrapSquare wrapText="bothSides"/>
-            <wp:docPr id="16" name="Image 16"/>
-            <wp:cNvGraphicFramePr>
-              <a:graphicFrameLocks xmlns:a="http://schemas.openxmlformats.org/drawingml/2006/main" noChangeAspect="1"/>
-            </wp:cNvGraphicFramePr>
-            <a:graphic xmlns:a="http://schemas.openxmlformats.org/drawingml/2006/main">
-              <a:graphicData uri="http://schemas.openxmlformats.org/drawingml/2006/picture">
-                <pic:pic xmlns:pic="http://schemas.openxmlformats.org/drawingml/2006/picture">
-                  <pic:nvPicPr>
-                    <pic:cNvPr id="0" name="Picture 1"/>
-                    <pic:cNvPicPr>
-                      <a:picLocks noChangeAspect="1" noChangeArrowheads="1"/>
-                    </pic:cNvPicPr>
-                  </pic:nvPicPr>
-                  <pic:blipFill>
-                    <a:blip r:embed="rId13">
-                      <a:extLst>
-                        <a:ext uri="{28A0092B-C50C-407E-A947-70E740481C1C}">
-                          <a14:useLocalDpi xmlns:a14="http://schemas.microsoft.com/office/drawing/2010/main" val="0"/>
-                        </a:ext>
-                      </a:extLst>
-                    </a:blip>
-                    <a:srcRect/>
-                    <a:stretch>
-                      <a:fillRect/>
-                    </a:stretch>
-                  </pic:blipFill>
-                  <pic:spPr bwMode="auto">
-                    <a:xfrm>
-                      <a:off x="0" y="0"/>
-                      <a:ext cx="6955155" cy="1143000"/>
-                    </a:xfrm>
-                    <a:prstGeom prst="rect">
-                      <a:avLst/>
-                    </a:prstGeom>
-                    <a:noFill/>
-                    <a:ln>
-                      <a:noFill/>
-                    </a:ln>
-                  </pic:spPr>
-                </pic:pic>
-              </a:graphicData>
-            </a:graphic>
-            <wp14:sizeRelH relativeFrom="page">
-              <wp14:pctWidth>0</wp14:pctWidth>
-            </wp14:sizeRelH>
-            <wp14:sizeRelV relativeFrom="page">
-              <wp14:pctHeight>0</wp14:pctHeight>
-            </wp14:sizeRelV>
-          </wp:anchor>
-        </w:drawing>
-      </w:r>
-      <w:bookmarkEnd w:id="0"/>
-      <w:r>
-        <w:rPr>
-          <w:color w:val="000000"/>
-          <w:sz w:val="21"/>
-          <w:szCs w:val="21"/>
-        </w:rPr>
-        <w:t xml:space="preserve">As </w:t>
-      </w:r>
-      <w:proofErr w:type="spellStart"/>
-      <w:r>
-        <w:rPr>
-          <w:color w:val="000000"/>
-          <w:sz w:val="21"/>
-          <w:szCs w:val="21"/>
-        </w:rPr>
-        <w:t>we</w:t>
-      </w:r>
-      <w:proofErr w:type="spellEnd"/>
-      <w:r>
-        <w:rPr>
-          <w:color w:val="000000"/>
-          <w:sz w:val="21"/>
-          <w:szCs w:val="21"/>
-        </w:rPr>
-        <w:t xml:space="preserve"> are </w:t>
-      </w:r>
-      <w:proofErr w:type="spellStart"/>
-      <w:r>
-        <w:rPr>
-          <w:color w:val="000000"/>
-          <w:sz w:val="21"/>
-          <w:szCs w:val="21"/>
-        </w:rPr>
-        <w:t>interested</w:t>
-      </w:r>
-      <w:proofErr w:type="spellEnd"/>
-      <w:r>
-        <w:rPr>
-          <w:color w:val="000000"/>
-          <w:sz w:val="21"/>
-          <w:szCs w:val="21"/>
-        </w:rPr>
-        <w:t xml:space="preserve"> in </w:t>
-      </w:r>
-      <w:proofErr w:type="spellStart"/>
-      <w:r>
-        <w:rPr>
-          <w:color w:val="000000"/>
-          <w:sz w:val="21"/>
-          <w:szCs w:val="21"/>
-        </w:rPr>
-        <w:t>this</w:t>
-      </w:r>
-      <w:proofErr w:type="spellEnd"/>
-      <w:r>
-        <w:rPr>
-          <w:color w:val="000000"/>
-          <w:sz w:val="21"/>
-          <w:szCs w:val="21"/>
-        </w:rPr>
-        <w:t xml:space="preserve"> </w:t>
-      </w:r>
-      <w:proofErr w:type="spellStart"/>
-      <w:r>
-        <w:rPr>
-          <w:color w:val="000000"/>
-          <w:sz w:val="21"/>
-          <w:szCs w:val="21"/>
-        </w:rPr>
-        <w:t>analisys</w:t>
-      </w:r>
-      <w:proofErr w:type="spellEnd"/>
-      <w:r>
-        <w:rPr>
-          <w:color w:val="000000"/>
-          <w:sz w:val="21"/>
-          <w:szCs w:val="21"/>
-        </w:rPr>
-        <w:t xml:space="preserve"> </w:t>
-      </w:r>
-      <w:proofErr w:type="gramStart"/>
-      <w:r>
-        <w:rPr>
-          <w:color w:val="000000"/>
-          <w:sz w:val="21"/>
-          <w:szCs w:val="21"/>
-        </w:rPr>
-        <w:t xml:space="preserve">in </w:t>
-      </w:r>
-      <w:r>
-        <w:rPr>
-          <w:color w:val="000000"/>
-          <w:sz w:val="21"/>
-          <w:szCs w:val="21"/>
-        </w:rPr>
-        <w:t xml:space="preserve"> </w:t>
-      </w:r>
-      <w:proofErr w:type="spellStart"/>
-      <w:r>
-        <w:rPr>
-          <w:color w:val="000000"/>
-          <w:sz w:val="21"/>
-          <w:szCs w:val="21"/>
-        </w:rPr>
-        <w:t>invest</w:t>
-      </w:r>
-      <w:r>
-        <w:rPr>
-          <w:color w:val="000000"/>
-          <w:sz w:val="21"/>
-          <w:szCs w:val="21"/>
-        </w:rPr>
-        <w:t>ing</w:t>
-      </w:r>
-      <w:proofErr w:type="spellEnd"/>
-      <w:proofErr w:type="gramEnd"/>
-      <w:r>
-        <w:rPr>
-          <w:color w:val="000000"/>
-          <w:sz w:val="21"/>
-          <w:szCs w:val="21"/>
-        </w:rPr>
-        <w:t xml:space="preserve"> on a </w:t>
-      </w:r>
-      <w:proofErr w:type="spellStart"/>
-      <w:r>
-        <w:rPr>
-          <w:color w:val="000000"/>
-          <w:sz w:val="21"/>
-          <w:szCs w:val="21"/>
-        </w:rPr>
-        <w:t>R</w:t>
-      </w:r>
-      <w:r>
-        <w:rPr>
-          <w:color w:val="000000"/>
-          <w:sz w:val="21"/>
-          <w:szCs w:val="21"/>
-        </w:rPr>
-        <w:t>istaurant</w:t>
-      </w:r>
-      <w:proofErr w:type="spellEnd"/>
-      <w:r>
-        <w:rPr>
-          <w:color w:val="000000"/>
-          <w:sz w:val="21"/>
-          <w:szCs w:val="21"/>
-        </w:rPr>
-        <w:t xml:space="preserve"> ,</w:t>
-      </w:r>
-      <w:proofErr w:type="spellStart"/>
-      <w:r>
-        <w:rPr>
-          <w:color w:val="000000"/>
-          <w:sz w:val="21"/>
-          <w:szCs w:val="21"/>
-        </w:rPr>
-        <w:t>we</w:t>
-      </w:r>
-      <w:proofErr w:type="spellEnd"/>
-      <w:r>
-        <w:rPr>
-          <w:color w:val="000000"/>
-          <w:sz w:val="21"/>
-          <w:szCs w:val="21"/>
-        </w:rPr>
-        <w:t xml:space="preserve"> </w:t>
-      </w:r>
-      <w:proofErr w:type="spellStart"/>
-      <w:r>
-        <w:rPr>
-          <w:color w:val="000000"/>
-          <w:sz w:val="21"/>
-          <w:szCs w:val="21"/>
-        </w:rPr>
-        <w:t>need</w:t>
-      </w:r>
-      <w:proofErr w:type="spellEnd"/>
-      <w:r>
-        <w:rPr>
-          <w:color w:val="000000"/>
-          <w:sz w:val="21"/>
-          <w:szCs w:val="21"/>
-        </w:rPr>
-        <w:t xml:space="preserve"> to </w:t>
-      </w:r>
-      <w:proofErr w:type="spellStart"/>
-      <w:r>
-        <w:rPr>
-          <w:color w:val="000000"/>
-          <w:sz w:val="21"/>
-          <w:szCs w:val="21"/>
-        </w:rPr>
-        <w:t>extract</w:t>
-      </w:r>
-      <w:proofErr w:type="spellEnd"/>
-      <w:r>
-        <w:rPr>
-          <w:color w:val="000000"/>
-          <w:sz w:val="21"/>
-          <w:szCs w:val="21"/>
-        </w:rPr>
-        <w:t xml:space="preserve"> </w:t>
-      </w:r>
-      <w:proofErr w:type="spellStart"/>
-      <w:r>
-        <w:rPr>
-          <w:color w:val="000000"/>
-          <w:sz w:val="21"/>
-          <w:szCs w:val="21"/>
-        </w:rPr>
-        <w:t>from</w:t>
-      </w:r>
-      <w:proofErr w:type="spellEnd"/>
-      <w:r>
-        <w:rPr>
-          <w:color w:val="000000"/>
-          <w:sz w:val="21"/>
-          <w:szCs w:val="21"/>
-        </w:rPr>
-        <w:t xml:space="preserve"> the </w:t>
-      </w:r>
-      <w:proofErr w:type="spellStart"/>
-      <w:r>
-        <w:rPr>
-          <w:color w:val="000000"/>
-          <w:sz w:val="21"/>
-          <w:szCs w:val="21"/>
-        </w:rPr>
-        <w:t>dataframe</w:t>
-      </w:r>
-      <w:proofErr w:type="spellEnd"/>
-      <w:r>
-        <w:rPr>
-          <w:color w:val="000000"/>
-          <w:sz w:val="21"/>
-          <w:szCs w:val="21"/>
-        </w:rPr>
-        <w:t xml:space="preserve"> </w:t>
-      </w:r>
-      <w:proofErr w:type="spellStart"/>
-      <w:r>
-        <w:rPr>
-          <w:color w:val="000000"/>
-          <w:sz w:val="21"/>
-          <w:szCs w:val="21"/>
-        </w:rPr>
-        <w:t>only</w:t>
-      </w:r>
-      <w:proofErr w:type="spellEnd"/>
-      <w:r>
-        <w:rPr>
-          <w:color w:val="000000"/>
-          <w:sz w:val="21"/>
-          <w:szCs w:val="21"/>
-        </w:rPr>
-        <w:t xml:space="preserve"> </w:t>
-      </w:r>
-      <w:proofErr w:type="spellStart"/>
-      <w:r>
-        <w:rPr>
-          <w:color w:val="000000"/>
-          <w:sz w:val="21"/>
-          <w:szCs w:val="21"/>
-        </w:rPr>
-        <w:t>rows</w:t>
-      </w:r>
-      <w:proofErr w:type="spellEnd"/>
-      <w:r>
-        <w:rPr>
-          <w:color w:val="000000"/>
-          <w:sz w:val="21"/>
-          <w:szCs w:val="21"/>
-        </w:rPr>
-        <w:t xml:space="preserve"> </w:t>
-      </w:r>
-      <w:proofErr w:type="spellStart"/>
-      <w:r>
-        <w:rPr>
-          <w:color w:val="000000"/>
-          <w:sz w:val="21"/>
-          <w:szCs w:val="21"/>
-        </w:rPr>
-        <w:t>coresponding</w:t>
-      </w:r>
-      <w:proofErr w:type="spellEnd"/>
-      <w:r>
-        <w:rPr>
-          <w:color w:val="000000"/>
-          <w:sz w:val="21"/>
-          <w:szCs w:val="21"/>
-        </w:rPr>
-        <w:t xml:space="preserve"> to </w:t>
-      </w:r>
-      <w:r>
-        <w:rPr>
-          <w:color w:val="000000"/>
-          <w:sz w:val="21"/>
-          <w:szCs w:val="21"/>
-        </w:rPr>
-        <w:t xml:space="preserve">restaurant </w:t>
-      </w:r>
-      <w:proofErr w:type="spellStart"/>
-      <w:r>
-        <w:rPr>
-          <w:color w:val="000000"/>
-          <w:sz w:val="21"/>
-          <w:szCs w:val="21"/>
-        </w:rPr>
         <w:t>venues.</w:t>
       </w:r>
       <w:r>
@@ -7710,7 +7633,7 @@
                     <pic:cNvPicPr/>
                   </pic:nvPicPr>
                   <pic:blipFill>
-                    <a:blip r:embed="rId14">
+                    <a:blip r:embed="rId13">
                       <a:extLst>
                         <a:ext uri="{28A0092B-C50C-407E-A947-70E740481C1C}">
                           <a14:useLocalDpi xmlns:a14="http://schemas.microsoft.com/office/drawing/2010/main" val="0"/>
@@ -7971,7 +7894,6 @@
         <w:rPr>
           <w:noProof/>
         </w:rPr>
-        <w:lastRenderedPageBreak/>
         <w:drawing>
           <wp:anchor distT="0" distB="0" distL="114300" distR="114300" simplePos="0" relativeHeight="251676672" behindDoc="0" locked="0" layoutInCell="1" allowOverlap="1" wp14:anchorId="3B78616C" wp14:editId="7F13595C">
             <wp:simplePos x="0" y="0"/>
@@ -7996,7 +7918,7 @@
                     <pic:cNvPicPr/>
                   </pic:nvPicPr>
                   <pic:blipFill>
-                    <a:blip r:embed="rId15">
+                    <a:blip r:embed="rId14">
                       <a:extLst>
                         <a:ext uri="{28A0092B-C50C-407E-A947-70E740481C1C}">
                           <a14:useLocalDpi xmlns:a14="http://schemas.microsoft.com/office/drawing/2010/main" val="0"/>
@@ -8185,6 +8107,7 @@
     <w:p>
       <w:proofErr w:type="spellStart"/>
       <w:r>
+        <w:lastRenderedPageBreak/>
         <w:t>With</w:t>
       </w:r>
       <w:proofErr w:type="spellEnd"/>
@@ -8364,7 +8287,6 @@
         <w:rPr>
           <w:noProof/>
         </w:rPr>
-        <w:lastRenderedPageBreak/>
         <w:drawing>
           <wp:anchor distT="0" distB="0" distL="114300" distR="114300" simplePos="0" relativeHeight="251683840" behindDoc="0" locked="0" layoutInCell="1" allowOverlap="1" wp14:anchorId="43BB8854" wp14:editId="144D3338">
             <wp:simplePos x="0" y="0"/>
@@ -8389,7 +8311,7 @@
                     <pic:cNvPicPr/>
                   </pic:nvPicPr>
                   <pic:blipFill>
-                    <a:blip r:embed="rId16">
+                    <a:blip r:embed="rId15">
                       <a:extLst>
                         <a:ext uri="{28A0092B-C50C-407E-A947-70E740481C1C}">
                           <a14:useLocalDpi xmlns:a14="http://schemas.microsoft.com/office/drawing/2010/main" val="0"/>
@@ -8853,7 +8775,7 @@
                     <pic:cNvPicPr/>
                   </pic:nvPicPr>
                   <pic:blipFill>
-                    <a:blip r:embed="rId17">
+                    <a:blip r:embed="rId16">
                       <a:extLst>
                         <a:ext uri="{28A0092B-C50C-407E-A947-70E740481C1C}">
                           <a14:useLocalDpi xmlns:a14="http://schemas.microsoft.com/office/drawing/2010/main" val="0"/>
@@ -9009,7 +8931,7 @@
                     <pic:cNvPicPr/>
                   </pic:nvPicPr>
                   <pic:blipFill>
-                    <a:blip r:embed="rId18">
+                    <a:blip r:embed="rId17">
                       <a:extLst>
                         <a:ext uri="{28A0092B-C50C-407E-A947-70E740481C1C}">
                           <a14:useLocalDpi xmlns:a14="http://schemas.microsoft.com/office/drawing/2010/main" val="0"/>
@@ -9069,7 +8991,7 @@
                     <pic:cNvPicPr/>
                   </pic:nvPicPr>
                   <pic:blipFill>
-                    <a:blip r:embed="rId19">
+                    <a:blip r:embed="rId18">
                       <a:extLst>
                         <a:ext uri="{28A0092B-C50C-407E-A947-70E740481C1C}">
                           <a14:useLocalDpi xmlns:a14="http://schemas.microsoft.com/office/drawing/2010/main" val="0"/>
@@ -9104,6 +9026,7 @@
     </w:p>
     <w:p>
       <w:r>
+        <w:lastRenderedPageBreak/>
         <w:t xml:space="preserve">In </w:t>
       </w:r>
       <w:proofErr w:type="spellStart"/>
@@ -9410,7 +9333,6 @@
         <w:rPr>
           <w:noProof/>
         </w:rPr>
-        <w:lastRenderedPageBreak/>
         <w:drawing>
           <wp:anchor distT="0" distB="0" distL="114300" distR="114300" simplePos="0" relativeHeight="251685888" behindDoc="0" locked="0" layoutInCell="1" allowOverlap="1" wp14:anchorId="735C055F" wp14:editId="1B864ED3">
             <wp:simplePos x="0" y="0"/>
@@ -9435,7 +9357,7 @@
                     <pic:cNvPicPr/>
                   </pic:nvPicPr>
                   <pic:blipFill>
-                    <a:blip r:embed="rId20">
+                    <a:blip r:embed="rId19">
                       <a:extLst>
                         <a:ext uri="{28A0092B-C50C-407E-A947-70E740481C1C}">
                           <a14:useLocalDpi xmlns:a14="http://schemas.microsoft.com/office/drawing/2010/main" val="0"/>
@@ -9942,7 +9864,7 @@
                     <pic:cNvPicPr/>
                   </pic:nvPicPr>
                   <pic:blipFill>
-                    <a:blip r:embed="rId21">
+                    <a:blip r:embed="rId20">
                       <a:extLst>
                         <a:ext uri="{28A0092B-C50C-407E-A947-70E740481C1C}">
                           <a14:useLocalDpi xmlns:a14="http://schemas.microsoft.com/office/drawing/2010/main" val="0"/>
@@ -10256,7 +10178,7 @@
                     <pic:cNvPicPr/>
                   </pic:nvPicPr>
                   <pic:blipFill>
-                    <a:blip r:embed="rId22"/>
+                    <a:blip r:embed="rId21"/>
                     <a:stretch>
                       <a:fillRect/>
                     </a:stretch>
@@ -10307,7 +10229,7 @@
                     <pic:cNvPicPr/>
                   </pic:nvPicPr>
                   <pic:blipFill>
-                    <a:blip r:embed="rId23">
+                    <a:blip r:embed="rId22">
                       <a:extLst>
                         <a:ext uri="{28A0092B-C50C-407E-A947-70E740481C1C}">
                           <a14:useLocalDpi xmlns:a14="http://schemas.microsoft.com/office/drawing/2010/main" val="0"/>
@@ -10628,7 +10550,7 @@
                     <pic:cNvPicPr/>
                   </pic:nvPicPr>
                   <pic:blipFill>
-                    <a:blip r:embed="rId24" cstate="print">
+                    <a:blip r:embed="rId23" cstate="print">
                       <a:extLst>
                         <a:ext uri="{28A0092B-C50C-407E-A947-70E740481C1C}">
                           <a14:useLocalDpi xmlns:a14="http://schemas.microsoft.com/office/drawing/2010/main" val="0"/>
@@ -10814,7 +10736,7 @@
                     <pic:cNvPicPr/>
                   </pic:nvPicPr>
                   <pic:blipFill>
-                    <a:blip r:embed="rId25" cstate="print">
+                    <a:blip r:embed="rId24" cstate="print">
                       <a:extLst>
                         <a:ext uri="{28A0092B-C50C-407E-A947-70E740481C1C}">
                           <a14:useLocalDpi xmlns:a14="http://schemas.microsoft.com/office/drawing/2010/main" val="0"/>
@@ -10884,7 +10806,7 @@
                     <pic:cNvPicPr/>
                   </pic:nvPicPr>
                   <pic:blipFill>
-                    <a:blip r:embed="rId26">
+                    <a:blip r:embed="rId25">
                       <a:extLst>
                         <a:ext uri="{28A0092B-C50C-407E-A947-70E740481C1C}">
                           <a14:useLocalDpi xmlns:a14="http://schemas.microsoft.com/office/drawing/2010/main" val="0"/>
@@ -11073,7 +10995,7 @@
                     <pic:cNvPicPr/>
                   </pic:nvPicPr>
                   <pic:blipFill>
-                    <a:blip r:embed="rId27">
+                    <a:blip r:embed="rId26">
                       <a:extLst>
                         <a:ext uri="{28A0092B-C50C-407E-A947-70E740481C1C}">
                           <a14:useLocalDpi xmlns:a14="http://schemas.microsoft.com/office/drawing/2010/main" val="0"/>
@@ -11816,7 +11738,7 @@
     <w:p/>
     <w:p/>
     <w:sectPr>
-      <w:headerReference w:type="default" r:id="rId28"/>
+      <w:headerReference w:type="default" r:id="rId27"/>
       <w:pgSz w:w="11906" w:h="16838"/>
       <w:pgMar w:top="1417" w:right="1417" w:bottom="1417" w:left="1417" w:header="708" w:footer="708" w:gutter="0"/>
       <w:cols w:space="708"/>

</xml_diff>